<commit_message>
Finished #1 - 6 and provided a reference for 7 - 10.
</commit_message>
<xml_diff>
--- a/M7/m7-homework.docx
+++ b/M7/m7-homework.docx
@@ -1,6 +1,6 @@
 
 <file path=word/document.xml><?xml version="1.0" encoding="utf-8"?>
-<w:document xmlns:wpc="http://schemas.microsoft.com/office/word/2010/wordprocessingCanvas" xmlns:cx="http://schemas.microsoft.com/office/drawing/2014/chartex" xmlns:cx1="http://schemas.microsoft.com/office/drawing/2015/9/8/chartex" xmlns:cx2="http://schemas.microsoft.com/office/drawing/2015/10/21/chartex" xmlns:cx3="http://schemas.microsoft.com/office/drawing/2016/5/9/chartex" xmlns:cx4="http://schemas.microsoft.com/office/drawing/2016/5/10/chartex" xmlns:cx5="http://schemas.microsoft.com/office/drawing/2016/5/11/chartex" xmlns:cx6="http://schemas.microsoft.com/office/drawing/2016/5/12/chartex" xmlns:cx7="http://schemas.microsoft.com/office/drawing/2016/5/13/chartex" xmlns:cx8="http://schemas.microsoft.com/office/drawing/2016/5/14/chartex" xmlns:mc="http://schemas.openxmlformats.org/markup-compatibility/2006" xmlns:aink="http://schemas.microsoft.com/office/drawing/2016/ink" xmlns:am3d="http://schemas.microsoft.com/office/drawing/2017/model3d" xmlns:o="urn:schemas-microsoft-com:office:office" xmlns:r="http://schemas.openxmlformats.org/officeDocument/2006/relationships" xmlns:m="http://schemas.openxmlformats.org/officeDocument/2006/math" xmlns:v="urn:schemas-microsoft-com:vml" xmlns:wp14="http://schemas.microsoft.com/office/word/2010/wordprocessingDrawing" xmlns:wp="http://schemas.openxmlformats.org/drawingml/2006/wordprocessingDrawing" xmlns:w10="urn:schemas-microsoft-com:office:word" xmlns:w="http://schemas.openxmlformats.org/wordprocessingml/2006/main" xmlns:w14="http://schemas.microsoft.com/office/word/2010/wordml" xmlns:w15="http://schemas.microsoft.com/office/word/2012/wordml" xmlns:w16cid="http://schemas.microsoft.com/office/word/2016/wordml/cid" xmlns:w16se="http://schemas.microsoft.com/office/word/2015/wordml/symex" xmlns:wpg="http://schemas.microsoft.com/office/word/2010/wordprocessingGroup" xmlns:wpi="http://schemas.microsoft.com/office/word/2010/wordprocessingInk" xmlns:wne="http://schemas.microsoft.com/office/word/2006/wordml" xmlns:wps="http://schemas.microsoft.com/office/word/2010/wordprocessingShape" mc:Ignorable="w14 w15 w16se w16cid wp14">
+<w:document xmlns:wpc="http://schemas.microsoft.com/office/word/2010/wordprocessingCanvas" xmlns:cx="http://schemas.microsoft.com/office/drawing/2014/chartex" xmlns:cx1="http://schemas.microsoft.com/office/drawing/2015/9/8/chartex" xmlns:cx2="http://schemas.microsoft.com/office/drawing/2015/10/21/chartex" xmlns:cx3="http://schemas.microsoft.com/office/drawing/2016/5/9/chartex" xmlns:cx4="http://schemas.microsoft.com/office/drawing/2016/5/10/chartex" xmlns:cx5="http://schemas.microsoft.com/office/drawing/2016/5/11/chartex" xmlns:cx6="http://schemas.microsoft.com/office/drawing/2016/5/12/chartex" xmlns:cx7="http://schemas.microsoft.com/office/drawing/2016/5/13/chartex" xmlns:cx8="http://schemas.microsoft.com/office/drawing/2016/5/14/chartex" xmlns:mc="http://schemas.openxmlformats.org/markup-compatibility/2006" xmlns:aink="http://schemas.microsoft.com/office/drawing/2016/ink" xmlns:am3d="http://schemas.microsoft.com/office/drawing/2017/model3d" xmlns:o="urn:schemas-microsoft-com:office:office" xmlns:r="http://schemas.openxmlformats.org/officeDocument/2006/relationships" xmlns:m="http://schemas.openxmlformats.org/officeDocument/2006/math" xmlns:v="urn:schemas-microsoft-com:vml" xmlns:wp14="http://schemas.microsoft.com/office/word/2010/wordprocessingDrawing" xmlns:wp="http://schemas.openxmlformats.org/drawingml/2006/wordprocessingDrawing" xmlns:w10="urn:schemas-microsoft-com:office:word" xmlns:w="http://schemas.openxmlformats.org/wordprocessingml/2006/main" xmlns:w14="http://schemas.microsoft.com/office/word/2010/wordml" xmlns:w15="http://schemas.microsoft.com/office/word/2012/wordml" xmlns:w16cex="http://schemas.microsoft.com/office/word/2018/wordml/cex" xmlns:w16cid="http://schemas.microsoft.com/office/word/2016/wordml/cid" xmlns:w16="http://schemas.microsoft.com/office/word/2018/wordml" xmlns:w16se="http://schemas.microsoft.com/office/word/2015/wordml/symex" xmlns:wpg="http://schemas.microsoft.com/office/word/2010/wordprocessingGroup" xmlns:wpi="http://schemas.microsoft.com/office/word/2010/wordprocessingInk" xmlns:wne="http://schemas.microsoft.com/office/word/2006/wordml" xmlns:wps="http://schemas.microsoft.com/office/word/2010/wordprocessingShape" mc:Ignorable="w14 w15 w16se w16cid w16 w16cex wp14">
   <w:body>
     <w:p>
       <w:pPr>
@@ -524,7 +524,7 @@
       <w:pPr>
         <w:pStyle w:val="ListParagraph"/>
         <w:numPr>
-          <w:ilvl w:val="0"/>
+          <w:ilvl w:val="1"/>
           <w:numId w:val="42"/>
         </w:numPr>
         <w:rPr>
@@ -537,71 +537,168 @@
           <w:rFonts w:ascii="Times New Roman" w:hAnsi="Times New Roman" w:cs="Times New Roman"/>
           <w:color w:val="7F7F7F" w:themeColor="text1" w:themeTint="80"/>
         </w:rPr>
-        <w:t xml:space="preserve">(10 points) </w:t>
-      </w:r>
-      <w:r>
-        <w:rPr>
-          <w:rFonts w:ascii="Times New Roman" w:hAnsi="Times New Roman" w:cs="Times New Roman"/>
-          <w:b/>
-          <w:color w:val="00B0F0"/>
-        </w:rPr>
-        <w:t>Which</w:t>
-      </w:r>
-      <w:r>
-        <w:rPr>
-          <w:rFonts w:ascii="Times New Roman" w:hAnsi="Times New Roman" w:cs="Times New Roman"/>
-          <w:color w:val="00B0F0"/>
+        <w:t xml:space="preserve">Given a knapsack of weight capacity </w:t>
+      </w:r>
+      <m:oMath>
+        <m:r>
+          <w:rPr>
+            <w:rFonts w:ascii="Cambria Math" w:hAnsi="Cambria Math" w:cs="Times New Roman"/>
+            <w:color w:val="7F7F7F" w:themeColor="text1" w:themeTint="80"/>
+          </w:rPr>
+          <m:t>k&gt;0</m:t>
+        </m:r>
+      </m:oMath>
+      <w:r>
+        <w:rPr>
+          <w:rFonts w:ascii="Times New Roman" w:eastAsiaTheme="minorEastAsia" w:hAnsi="Times New Roman" w:cs="Times New Roman"/>
+          <w:color w:val="7F7F7F" w:themeColor="text1" w:themeTint="80"/>
+        </w:rPr>
+        <w:t xml:space="preserve"> and </w:t>
+      </w:r>
+      <m:oMath>
+        <m:r>
+          <w:rPr>
+            <w:rFonts w:ascii="Cambria Math" w:eastAsiaTheme="minorEastAsia" w:hAnsi="Cambria Math" w:cs="Times New Roman"/>
+            <w:color w:val="7F7F7F" w:themeColor="text1" w:themeTint="80"/>
+          </w:rPr>
+          <m:t xml:space="preserve">n </m:t>
+        </m:r>
+      </m:oMath>
+      <w:r>
+        <w:rPr>
+          <w:rFonts w:ascii="Times New Roman" w:eastAsiaTheme="minorEastAsia" w:hAnsi="Times New Roman" w:cs="Times New Roman"/>
+          <w:color w:val="7F7F7F" w:themeColor="text1" w:themeTint="80"/>
+        </w:rPr>
+        <w:t xml:space="preserve">items, each item with a weight </w:t>
+      </w:r>
+      <m:oMath>
+        <m:sSub>
+          <m:sSubPr>
+            <m:ctrlPr>
+              <w:rPr>
+                <w:rFonts w:ascii="Cambria Math" w:eastAsiaTheme="minorEastAsia" w:hAnsi="Cambria Math" w:cs="Times New Roman"/>
+                <w:i/>
+                <w:color w:val="7F7F7F" w:themeColor="text1" w:themeTint="80"/>
+              </w:rPr>
+            </m:ctrlPr>
+          </m:sSubPr>
+          <m:e>
+            <m:r>
+              <w:rPr>
+                <w:rFonts w:ascii="Cambria Math" w:eastAsiaTheme="minorEastAsia" w:hAnsi="Cambria Math" w:cs="Times New Roman"/>
+                <w:color w:val="7F7F7F" w:themeColor="text1" w:themeTint="80"/>
+              </w:rPr>
+              <m:t>w</m:t>
+            </m:r>
+          </m:e>
+          <m:sub>
+            <m:r>
+              <w:rPr>
+                <w:rFonts w:ascii="Cambria Math" w:eastAsiaTheme="minorEastAsia" w:hAnsi="Cambria Math" w:cs="Times New Roman"/>
+                <w:color w:val="7F7F7F" w:themeColor="text1" w:themeTint="80"/>
+              </w:rPr>
+              <m:t>i</m:t>
+            </m:r>
+          </m:sub>
+        </m:sSub>
+        <m:r>
+          <w:rPr>
+            <w:rFonts w:ascii="Cambria Math" w:eastAsiaTheme="minorEastAsia" w:hAnsi="Cambria Math" w:cs="Times New Roman"/>
+            <w:color w:val="7F7F7F" w:themeColor="text1" w:themeTint="80"/>
+          </w:rPr>
+          <m:t>&gt;0</m:t>
+        </m:r>
+      </m:oMath>
+      <w:r>
+        <w:rPr>
+          <w:rFonts w:ascii="Times New Roman" w:eastAsiaTheme="minorEastAsia" w:hAnsi="Times New Roman" w:cs="Times New Roman"/>
+          <w:color w:val="7F7F7F" w:themeColor="text1" w:themeTint="80"/>
+        </w:rPr>
+        <w:t xml:space="preserve"> and a value </w:t>
+      </w:r>
+      <m:oMath>
+        <m:sSub>
+          <m:sSubPr>
+            <m:ctrlPr>
+              <w:rPr>
+                <w:rFonts w:ascii="Cambria Math" w:eastAsiaTheme="minorEastAsia" w:hAnsi="Cambria Math" w:cs="Times New Roman"/>
+                <w:i/>
+                <w:color w:val="7F7F7F" w:themeColor="text1" w:themeTint="80"/>
+              </w:rPr>
+            </m:ctrlPr>
+          </m:sSubPr>
+          <m:e>
+            <m:r>
+              <w:rPr>
+                <w:rFonts w:ascii="Cambria Math" w:eastAsiaTheme="minorEastAsia" w:hAnsi="Cambria Math" w:cs="Times New Roman"/>
+                <w:color w:val="7F7F7F" w:themeColor="text1" w:themeTint="80"/>
+              </w:rPr>
+              <m:t>v</m:t>
+            </m:r>
+          </m:e>
+          <m:sub>
+            <m:r>
+              <w:rPr>
+                <w:rFonts w:ascii="Cambria Math" w:eastAsiaTheme="minorEastAsia" w:hAnsi="Cambria Math" w:cs="Times New Roman"/>
+                <w:color w:val="7F7F7F" w:themeColor="text1" w:themeTint="80"/>
+              </w:rPr>
+              <m:t>i</m:t>
+            </m:r>
+          </m:sub>
+        </m:sSub>
+        <m:r>
+          <w:rPr>
+            <w:rFonts w:ascii="Cambria Math" w:eastAsiaTheme="minorEastAsia" w:hAnsi="Cambria Math" w:cs="Times New Roman"/>
+            <w:color w:val="7F7F7F" w:themeColor="text1" w:themeTint="80"/>
+          </w:rPr>
+          <m:t>&gt;0.</m:t>
+        </m:r>
+      </m:oMath>
+      <w:r>
+        <w:rPr>
+          <w:rFonts w:ascii="Times New Roman" w:eastAsiaTheme="minorEastAsia" w:hAnsi="Times New Roman" w:cs="Times New Roman"/>
+          <w:color w:val="7F7F7F" w:themeColor="text1" w:themeTint="80"/>
         </w:rPr>
         <w:t xml:space="preserve"> </w:t>
       </w:r>
       <w:r>
         <w:rPr>
-          <w:rFonts w:ascii="Times New Roman" w:hAnsi="Times New Roman" w:cs="Times New Roman"/>
-          <w:color w:val="7F7F7F" w:themeColor="text1" w:themeTint="80"/>
-        </w:rPr>
-        <w:t>NP-complete problem among the ones presented in Chapter 34 is the closest to Knapsack (</w:t>
-      </w:r>
-      <w:r>
-        <w:rPr>
-          <w:rFonts w:ascii="Times New Roman" w:hAnsi="Times New Roman" w:cs="Times New Roman"/>
-          <w:b/>
-          <w:color w:val="7F7F7F" w:themeColor="text1" w:themeTint="80"/>
-        </w:rPr>
-        <w:t>Hint</w:t>
-      </w:r>
-      <w:r>
-        <w:rPr>
-          <w:rFonts w:ascii="Times New Roman" w:hAnsi="Times New Roman" w:cs="Times New Roman"/>
-          <w:color w:val="7F7F7F" w:themeColor="text1" w:themeTint="80"/>
-        </w:rPr>
-        <w:t xml:space="preserve">: see the map of NP-complete problems shown on the slides and in the textbook). Let us call this problem </w:t>
-      </w:r>
-      <w:proofErr w:type="spellStart"/>
-      <w:r>
-        <w:rPr>
-          <w:rFonts w:ascii="Times New Roman" w:hAnsi="Times New Roman" w:cs="Times New Roman"/>
-          <w:b/>
-          <w:i/>
-          <w:color w:val="00B0F0"/>
-        </w:rPr>
-        <w:t>Problem</w:t>
-      </w:r>
-      <w:proofErr w:type="spellEnd"/>
-      <w:r>
-        <w:rPr>
-          <w:rFonts w:ascii="Times New Roman" w:hAnsi="Times New Roman" w:cs="Times New Roman"/>
-          <w:b/>
-          <w:i/>
-          <w:color w:val="00B0F0"/>
-        </w:rPr>
-        <w:t xml:space="preserve"> B</w:t>
-      </w:r>
-      <w:r>
-        <w:rPr>
-          <w:rFonts w:ascii="Times New Roman" w:hAnsi="Times New Roman" w:cs="Times New Roman"/>
-          <w:color w:val="7F7F7F" w:themeColor="text1" w:themeTint="80"/>
-        </w:rPr>
-        <w:t>.</w:t>
+          <w:rFonts w:ascii="Times New Roman" w:eastAsiaTheme="minorEastAsia" w:hAnsi="Times New Roman" w:cs="Times New Roman"/>
+          <w:color w:val="7F7F7F" w:themeColor="text1" w:themeTint="80"/>
+        </w:rPr>
+        <w:t xml:space="preserve">Determine the number of each item to include in the collection so that the total weight </w:t>
+      </w:r>
+      <m:oMath>
+        <m:r>
+          <w:rPr>
+            <w:rFonts w:ascii="Cambria Math" w:eastAsiaTheme="minorEastAsia" w:hAnsi="Cambria Math" w:cs="Times New Roman"/>
+            <w:color w:val="7F7F7F" w:themeColor="text1" w:themeTint="80"/>
+          </w:rPr>
+          <m:t>w≤k</m:t>
+        </m:r>
+      </m:oMath>
+      <w:r>
+        <w:rPr>
+          <w:rFonts w:ascii="Times New Roman" w:eastAsiaTheme="minorEastAsia" w:hAnsi="Times New Roman" w:cs="Times New Roman"/>
+          <w:color w:val="7F7F7F" w:themeColor="text1" w:themeTint="80"/>
+        </w:rPr>
+        <w:t xml:space="preserve"> and the value </w:t>
+      </w:r>
+      <m:oMath>
+        <m:r>
+          <w:rPr>
+            <w:rFonts w:ascii="Cambria Math" w:eastAsiaTheme="minorEastAsia" w:hAnsi="Cambria Math" w:cs="Times New Roman"/>
+            <w:color w:val="7F7F7F" w:themeColor="text1" w:themeTint="80"/>
+          </w:rPr>
+          <m:t>v</m:t>
+        </m:r>
+      </m:oMath>
+      <w:r>
+        <w:rPr>
+          <w:rFonts w:ascii="Times New Roman" w:eastAsiaTheme="minorEastAsia" w:hAnsi="Times New Roman" w:cs="Times New Roman"/>
+          <w:color w:val="7F7F7F" w:themeColor="text1" w:themeTint="80"/>
+        </w:rPr>
+        <w:t xml:space="preserve"> is as large as possible. </w:t>
       </w:r>
     </w:p>
     <w:p>
@@ -621,15 +718,7 @@
           <w:rFonts w:ascii="Times New Roman" w:hAnsi="Times New Roman" w:cs="Times New Roman"/>
           <w:color w:val="7F7F7F" w:themeColor="text1" w:themeTint="80"/>
         </w:rPr>
-        <w:t xml:space="preserve">(5 </w:t>
-      </w:r>
-      <w:proofErr w:type="gramStart"/>
-      <w:r>
-        <w:rPr>
-          <w:rFonts w:ascii="Times New Roman" w:hAnsi="Times New Roman" w:cs="Times New Roman"/>
-          <w:color w:val="7F7F7F" w:themeColor="text1" w:themeTint="80"/>
-        </w:rPr>
-        <w:t xml:space="preserve">points)  </w:t>
+        <w:t xml:space="preserve">(10 points) </w:t>
       </w:r>
       <w:r>
         <w:rPr>
@@ -637,9 +726,8 @@
           <w:b/>
           <w:color w:val="00B0F0"/>
         </w:rPr>
-        <w:t>Describe</w:t>
-      </w:r>
-      <w:proofErr w:type="gramEnd"/>
+        <w:t>Which</w:t>
+      </w:r>
       <w:r>
         <w:rPr>
           <w:rFonts w:ascii="Times New Roman" w:hAnsi="Times New Roman" w:cs="Times New Roman"/>
@@ -652,8 +740,326 @@
           <w:rFonts w:ascii="Times New Roman" w:hAnsi="Times New Roman" w:cs="Times New Roman"/>
           <w:color w:val="7F7F7F" w:themeColor="text1" w:themeTint="80"/>
         </w:rPr>
-        <w:t xml:space="preserve">an instance for the Knapsack problem </w:t>
-      </w:r>
+        <w:t>NP-complete problem among the ones presented in Chapter 34 is the closest to Knapsack (</w:t>
+      </w:r>
+      <w:r>
+        <w:rPr>
+          <w:rFonts w:ascii="Times New Roman" w:hAnsi="Times New Roman" w:cs="Times New Roman"/>
+          <w:b/>
+          <w:color w:val="7F7F7F" w:themeColor="text1" w:themeTint="80"/>
+        </w:rPr>
+        <w:t>Hint</w:t>
+      </w:r>
+      <w:r>
+        <w:rPr>
+          <w:rFonts w:ascii="Times New Roman" w:hAnsi="Times New Roman" w:cs="Times New Roman"/>
+          <w:color w:val="7F7F7F" w:themeColor="text1" w:themeTint="80"/>
+        </w:rPr>
+        <w:t xml:space="preserve">: see the map of NP-complete problems shown on the slides and in the textbook). Let us call this problem </w:t>
+      </w:r>
+      <w:proofErr w:type="spellStart"/>
+      <w:r>
+        <w:rPr>
+          <w:rFonts w:ascii="Times New Roman" w:hAnsi="Times New Roman" w:cs="Times New Roman"/>
+          <w:b/>
+          <w:i/>
+          <w:color w:val="00B0F0"/>
+        </w:rPr>
+        <w:t>Problem</w:t>
+      </w:r>
+      <w:proofErr w:type="spellEnd"/>
+      <w:r>
+        <w:rPr>
+          <w:rFonts w:ascii="Times New Roman" w:hAnsi="Times New Roman" w:cs="Times New Roman"/>
+          <w:b/>
+          <w:i/>
+          <w:color w:val="00B0F0"/>
+        </w:rPr>
+        <w:t xml:space="preserve"> B</w:t>
+      </w:r>
+      <w:r>
+        <w:rPr>
+          <w:rFonts w:ascii="Times New Roman" w:hAnsi="Times New Roman" w:cs="Times New Roman"/>
+          <w:color w:val="7F7F7F" w:themeColor="text1" w:themeTint="80"/>
+        </w:rPr>
+        <w:t>.</w:t>
+      </w:r>
+    </w:p>
+    <w:p>
+      <w:pPr>
+        <w:pStyle w:val="ListParagraph"/>
+        <w:numPr>
+          <w:ilvl w:val="1"/>
+          <w:numId w:val="42"/>
+        </w:numPr>
+        <w:rPr>
+          <w:rFonts w:ascii="Times New Roman" w:hAnsi="Times New Roman" w:cs="Times New Roman"/>
+          <w:color w:val="7F7F7F" w:themeColor="text1" w:themeTint="80"/>
+        </w:rPr>
+      </w:pPr>
+      <w:r>
+        <w:rPr>
+          <w:rFonts w:ascii="Times New Roman" w:hAnsi="Times New Roman" w:cs="Times New Roman"/>
+          <w:color w:val="7F7F7F" w:themeColor="text1" w:themeTint="80"/>
+        </w:rPr>
+        <w:t xml:space="preserve">If </w:t>
+      </w:r>
+      <w:r>
+        <w:rPr>
+          <w:rFonts w:ascii="Times New Roman" w:hAnsi="Times New Roman" w:cs="Times New Roman"/>
+          <w:b/>
+          <w:bCs/>
+          <w:color w:val="7F7F7F" w:themeColor="text1" w:themeTint="80"/>
+        </w:rPr>
+        <w:t>Problem A</w:t>
+      </w:r>
+      <w:r>
+        <w:rPr>
+          <w:rFonts w:ascii="Times New Roman" w:hAnsi="Times New Roman" w:cs="Times New Roman"/>
+          <w:color w:val="7F7F7F" w:themeColor="text1" w:themeTint="80"/>
+        </w:rPr>
+        <w:t xml:space="preserve"> is the Knapsack problem listed above, then the closest </w:t>
+      </w:r>
+      <w:r>
+        <w:rPr>
+          <w:rFonts w:ascii="Times New Roman" w:hAnsi="Times New Roman" w:cs="Times New Roman"/>
+          <w:b/>
+          <w:bCs/>
+          <w:color w:val="7F7F7F" w:themeColor="text1" w:themeTint="80"/>
+        </w:rPr>
+        <w:t>Problem B</w:t>
+      </w:r>
+      <w:r>
+        <w:rPr>
+          <w:rFonts w:ascii="Times New Roman" w:hAnsi="Times New Roman" w:cs="Times New Roman"/>
+          <w:color w:val="7F7F7F" w:themeColor="text1" w:themeTint="80"/>
+        </w:rPr>
+        <w:t xml:space="preserve"> would be the SUBSET-SUM problem. </w:t>
+      </w:r>
+    </w:p>
+    <w:p>
+      <w:pPr>
+        <w:pStyle w:val="ListParagraph"/>
+        <w:numPr>
+          <w:ilvl w:val="1"/>
+          <w:numId w:val="42"/>
+        </w:numPr>
+        <w:rPr>
+          <w:rFonts w:ascii="Times New Roman" w:hAnsi="Times New Roman" w:cs="Times New Roman"/>
+          <w:color w:val="7F7F7F" w:themeColor="text1" w:themeTint="80"/>
+        </w:rPr>
+      </w:pPr>
+      <w:r>
+        <w:rPr>
+          <w:rFonts w:ascii="Times New Roman" w:hAnsi="Times New Roman" w:cs="Times New Roman"/>
+          <w:color w:val="7F7F7F" w:themeColor="text1" w:themeTint="80"/>
+        </w:rPr>
+        <w:t>The SUBSET-SUM problem is discussed on page 1097 of the textbook</w:t>
+      </w:r>
+      <w:r>
+        <w:rPr>
+          <w:rFonts w:ascii="Times New Roman" w:hAnsi="Times New Roman" w:cs="Times New Roman"/>
+          <w:color w:val="7F7F7F" w:themeColor="text1" w:themeTint="80"/>
+        </w:rPr>
+        <w:t xml:space="preserve"> and is stated:</w:t>
+      </w:r>
+    </w:p>
+    <w:p>
+      <w:pPr>
+        <w:pStyle w:val="ListParagraph"/>
+        <w:numPr>
+          <w:ilvl w:val="2"/>
+          <w:numId w:val="42"/>
+        </w:numPr>
+        <w:rPr>
+          <w:rFonts w:ascii="Times New Roman" w:hAnsi="Times New Roman" w:cs="Times New Roman"/>
+          <w:color w:val="7F7F7F" w:themeColor="text1" w:themeTint="80"/>
+        </w:rPr>
+      </w:pPr>
+      <w:commentRangeStart w:id="0"/>
+      <m:oMath>
+        <m:r>
+          <w:rPr>
+            <w:rFonts w:ascii="Cambria Math" w:hAnsi="Cambria Math" w:cs="Times New Roman"/>
+            <w:color w:val="7F7F7F" w:themeColor="text1" w:themeTint="80"/>
+          </w:rPr>
+          <m:t>SUBSET_SUM={</m:t>
+        </m:r>
+        <m:d>
+          <m:dPr>
+            <m:begChr m:val="⟨"/>
+            <m:endChr m:val=""/>
+            <m:ctrlPr>
+              <w:rPr>
+                <w:rFonts w:ascii="Cambria Math" w:hAnsi="Cambria Math" w:cs="Times New Roman"/>
+                <w:i/>
+                <w:color w:val="7F7F7F" w:themeColor="text1" w:themeTint="80"/>
+              </w:rPr>
+            </m:ctrlPr>
+          </m:dPr>
+          <m:e>
+            <m:r>
+              <w:rPr>
+                <w:rFonts w:ascii="Cambria Math" w:hAnsi="Cambria Math" w:cs="Times New Roman"/>
+                <w:color w:val="7F7F7F" w:themeColor="text1" w:themeTint="80"/>
+              </w:rPr>
+              <m:t xml:space="preserve">S ,  </m:t>
+            </m:r>
+          </m:e>
+        </m:d>
+        <m:r>
+          <w:rPr>
+            <w:rFonts w:ascii="Cambria Math" w:hAnsi="Cambria Math" w:cs="Times New Roman"/>
+            <w:color w:val="7F7F7F" w:themeColor="text1" w:themeTint="80"/>
+          </w:rPr>
+          <m:t xml:space="preserve"> </m:t>
+        </m:r>
+        <m:d>
+          <m:dPr>
+            <m:begChr m:val=""/>
+            <m:endChr m:val="⟩"/>
+            <m:ctrlPr>
+              <w:rPr>
+                <w:rFonts w:ascii="Cambria Math" w:hAnsi="Cambria Math" w:cs="Times New Roman"/>
+                <w:i/>
+                <w:color w:val="7F7F7F" w:themeColor="text1" w:themeTint="80"/>
+              </w:rPr>
+            </m:ctrlPr>
+          </m:dPr>
+          <m:e>
+            <m:r>
+              <w:rPr>
+                <w:rFonts w:ascii="Cambria Math" w:hAnsi="Cambria Math" w:cs="Times New Roman"/>
+                <w:color w:val="7F7F7F" w:themeColor="text1" w:themeTint="80"/>
+              </w:rPr>
+              <m:t xml:space="preserve">t </m:t>
+            </m:r>
+          </m:e>
+        </m:d>
+        <m:r>
+          <w:rPr>
+            <w:rFonts w:ascii="Cambria Math" w:hAnsi="Cambria Math" w:cs="Times New Roman"/>
+            <w:color w:val="7F7F7F" w:themeColor="text1" w:themeTint="80"/>
+          </w:rPr>
+          <m:t xml:space="preserve"> :there exists a subset </m:t>
+        </m:r>
+        <m:sSup>
+          <m:sSupPr>
+            <m:ctrlPr>
+              <w:rPr>
+                <w:rFonts w:ascii="Cambria Math" w:hAnsi="Cambria Math" w:cs="Times New Roman"/>
+                <w:i/>
+                <w:color w:val="7F7F7F" w:themeColor="text1" w:themeTint="80"/>
+              </w:rPr>
+            </m:ctrlPr>
+          </m:sSupPr>
+          <m:e>
+            <m:r>
+              <w:rPr>
+                <w:rFonts w:ascii="Cambria Math" w:hAnsi="Cambria Math" w:cs="Times New Roman"/>
+                <w:color w:val="7F7F7F" w:themeColor="text1" w:themeTint="80"/>
+              </w:rPr>
+              <m:t>S</m:t>
+            </m:r>
+          </m:e>
+          <m:sup>
+            <m:r>
+              <w:rPr>
+                <w:rFonts w:ascii="Cambria Math" w:hAnsi="Cambria Math" w:cs="Times New Roman"/>
+                <w:color w:val="7F7F7F" w:themeColor="text1" w:themeTint="80"/>
+              </w:rPr>
+              <m:t>'</m:t>
+            </m:r>
+          </m:sup>
+        </m:sSup>
+        <m:r>
+          <w:rPr>
+            <w:rFonts w:ascii="Cambria Math" w:hAnsi="Cambria Math" w:cs="Times New Roman"/>
+            <w:color w:val="7F7F7F" w:themeColor="text1" w:themeTint="80"/>
+          </w:rPr>
+          <m:t xml:space="preserve">⊆ S such that t= </m:t>
+        </m:r>
+        <m:nary>
+          <m:naryPr>
+            <m:chr m:val="∑"/>
+            <m:limLoc m:val="subSup"/>
+            <m:supHide m:val="1"/>
+            <m:ctrlPr>
+              <w:rPr>
+                <w:rFonts w:ascii="Cambria Math" w:hAnsi="Cambria Math" w:cs="Times New Roman"/>
+                <w:i/>
+                <w:color w:val="7F7F7F" w:themeColor="text1" w:themeTint="80"/>
+              </w:rPr>
+            </m:ctrlPr>
+          </m:naryPr>
+          <m:sub>
+            <m:r>
+              <w:rPr>
+                <w:rFonts w:ascii="Cambria Math" w:hAnsi="Cambria Math" w:cs="Times New Roman"/>
+                <w:color w:val="7F7F7F" w:themeColor="text1" w:themeTint="80"/>
+              </w:rPr>
+              <m:t xml:space="preserve">s ϵ </m:t>
+            </m:r>
+            <m:sSup>
+              <m:sSupPr>
+                <m:ctrlPr>
+                  <w:rPr>
+                    <w:rFonts w:ascii="Cambria Math" w:hAnsi="Cambria Math" w:cs="Times New Roman"/>
+                    <w:i/>
+                    <w:color w:val="7F7F7F" w:themeColor="text1" w:themeTint="80"/>
+                  </w:rPr>
+                </m:ctrlPr>
+              </m:sSupPr>
+              <m:e>
+                <m:r>
+                  <w:rPr>
+                    <w:rFonts w:ascii="Cambria Math" w:hAnsi="Cambria Math" w:cs="Times New Roman"/>
+                    <w:color w:val="7F7F7F" w:themeColor="text1" w:themeTint="80"/>
+                  </w:rPr>
+                  <m:t>S</m:t>
+                </m:r>
+              </m:e>
+              <m:sup>
+                <m:r>
+                  <w:rPr>
+                    <w:rFonts w:ascii="Cambria Math" w:hAnsi="Cambria Math" w:cs="Times New Roman"/>
+                    <w:color w:val="7F7F7F" w:themeColor="text1" w:themeTint="80"/>
+                  </w:rPr>
+                  <m:t>'</m:t>
+                </m:r>
+              </m:sup>
+            </m:sSup>
+          </m:sub>
+          <m:sup/>
+          <m:e>
+            <m:r>
+              <w:rPr>
+                <w:rFonts w:ascii="Cambria Math" w:hAnsi="Cambria Math" w:cs="Times New Roman"/>
+                <w:color w:val="7F7F7F" w:themeColor="text1" w:themeTint="80"/>
+              </w:rPr>
+              <m:t>S</m:t>
+            </m:r>
+          </m:e>
+        </m:nary>
+        <m:r>
+          <w:rPr>
+            <w:rFonts w:ascii="Cambria Math" w:hAnsi="Cambria Math" w:cs="Times New Roman"/>
+            <w:color w:val="7F7F7F" w:themeColor="text1" w:themeTint="80"/>
+          </w:rPr>
+          <m:t>}</m:t>
+        </m:r>
+        <w:commentRangeEnd w:id="0"/>
+        <m:r>
+          <m:rPr>
+            <m:sty m:val="p"/>
+          </m:rPr>
+          <w:rPr>
+            <w:rStyle w:val="CommentReference"/>
+            <w:rFonts w:ascii="Arial" w:hAnsi="Arial" w:cs="Arial"/>
+          </w:rPr>
+          <w:commentReference w:id="0"/>
+        </m:r>
+      </m:oMath>
     </w:p>
     <w:p>
       <w:pPr>
@@ -688,7 +1094,7 @@
           <w:b/>
           <w:color w:val="00B0F0"/>
         </w:rPr>
-        <w:t>Cast</w:t>
+        <w:t>Describe</w:t>
       </w:r>
       <w:proofErr w:type="gramEnd"/>
       <w:r>
@@ -703,25 +1109,364 @@
           <w:rFonts w:ascii="Times New Roman" w:hAnsi="Times New Roman" w:cs="Times New Roman"/>
           <w:color w:val="7F7F7F" w:themeColor="text1" w:themeTint="80"/>
         </w:rPr>
-        <w:t>the Kn</w:t>
-      </w:r>
-      <w:r>
-        <w:rPr>
-          <w:rFonts w:ascii="Times New Roman" w:hAnsi="Times New Roman" w:cs="Times New Roman"/>
-          <w:color w:val="7F7F7F" w:themeColor="text1" w:themeTint="80"/>
-        </w:rPr>
-        <w:t xml:space="preserve">apsack problem as a </w:t>
-      </w:r>
-      <w:r>
-        <w:rPr>
-          <w:rFonts w:ascii="Times New Roman" w:hAnsi="Times New Roman" w:cs="Times New Roman"/>
-          <w:color w:val="00B0F0"/>
-        </w:rPr>
-        <w:t>decision problem</w:t>
-      </w:r>
-      <w:r>
-        <w:rPr>
-          <w:rFonts w:ascii="Times New Roman" w:hAnsi="Times New Roman" w:cs="Times New Roman"/>
+        <w:t>an instance for the Knapsack problem</w:t>
+      </w:r>
+      <w:r>
+        <w:rPr>
+          <w:rFonts w:ascii="Times New Roman" w:hAnsi="Times New Roman" w:cs="Times New Roman"/>
+          <w:color w:val="7F7F7F" w:themeColor="text1" w:themeTint="80"/>
+        </w:rPr>
+        <w:t>.</w:t>
+      </w:r>
+      <w:r>
+        <w:rPr>
+          <w:rFonts w:ascii="Times New Roman" w:hAnsi="Times New Roman" w:cs="Times New Roman"/>
+          <w:color w:val="7F7F7F" w:themeColor="text1" w:themeTint="80"/>
+        </w:rPr>
+        <w:t xml:space="preserve"> </w:t>
+      </w:r>
+    </w:p>
+    <w:p>
+      <w:pPr>
+        <w:pStyle w:val="ListParagraph"/>
+        <w:numPr>
+          <w:ilvl w:val="1"/>
+          <w:numId w:val="42"/>
+        </w:numPr>
+        <w:rPr>
+          <w:rFonts w:ascii="Times New Roman" w:hAnsi="Times New Roman" w:cs="Times New Roman"/>
+          <w:color w:val="7F7F7F" w:themeColor="text1" w:themeTint="80"/>
+        </w:rPr>
+      </w:pPr>
+      <w:r>
+        <w:rPr>
+          <w:rFonts w:ascii="Times New Roman" w:hAnsi="Times New Roman" w:cs="Times New Roman"/>
+          <w:color w:val="7F7F7F" w:themeColor="text1" w:themeTint="80"/>
+        </w:rPr>
+        <w:t xml:space="preserve">A set </w:t>
+      </w:r>
+      <m:oMath>
+        <m:r>
+          <w:rPr>
+            <w:rFonts w:ascii="Cambria Math" w:hAnsi="Cambria Math" w:cs="Times New Roman"/>
+            <w:color w:val="7F7F7F" w:themeColor="text1" w:themeTint="80"/>
+          </w:rPr>
+          <m:t xml:space="preserve">S </m:t>
+        </m:r>
+      </m:oMath>
+      <w:r>
+        <w:rPr>
+          <w:rFonts w:ascii="Times New Roman" w:hAnsi="Times New Roman" w:cs="Times New Roman"/>
+          <w:color w:val="7F7F7F" w:themeColor="text1" w:themeTint="80"/>
+        </w:rPr>
+        <w:t xml:space="preserve">of </w:t>
+      </w:r>
+      <m:oMath>
+        <m:r>
+          <w:rPr>
+            <w:rFonts w:ascii="Cambria Math" w:hAnsi="Cambria Math" w:cs="Times New Roman"/>
+            <w:color w:val="7F7F7F" w:themeColor="text1" w:themeTint="80"/>
+          </w:rPr>
+          <m:t>n</m:t>
+        </m:r>
+      </m:oMath>
+      <w:r>
+        <w:rPr>
+          <w:rFonts w:ascii="Times New Roman" w:hAnsi="Times New Roman" w:cs="Times New Roman"/>
+          <w:color w:val="7F7F7F" w:themeColor="text1" w:themeTint="80"/>
+        </w:rPr>
+        <w:t xml:space="preserve"> items with non-negative weights</w:t>
+      </w:r>
+      <m:oMath>
+        <m:r>
+          <w:rPr>
+            <w:rFonts w:ascii="Cambria Math" w:hAnsi="Cambria Math" w:cs="Times New Roman"/>
+            <w:color w:val="7F7F7F" w:themeColor="text1" w:themeTint="80"/>
+          </w:rPr>
+          <m:t xml:space="preserve"> </m:t>
+        </m:r>
+        <m:r>
+          <w:rPr>
+            <w:rFonts w:ascii="Cambria Math" w:hAnsi="Cambria Math" w:cs="Times New Roman"/>
+            <w:color w:val="7F7F7F" w:themeColor="text1" w:themeTint="80"/>
+          </w:rPr>
+          <m:t>{</m:t>
+        </m:r>
+        <m:sSub>
+          <m:sSubPr>
+            <m:ctrlPr>
+              <w:rPr>
+                <w:rFonts w:ascii="Cambria Math" w:hAnsi="Cambria Math" w:cs="Times New Roman"/>
+                <w:i/>
+                <w:color w:val="7F7F7F" w:themeColor="text1" w:themeTint="80"/>
+              </w:rPr>
+            </m:ctrlPr>
+          </m:sSubPr>
+          <m:e>
+            <m:r>
+              <w:rPr>
+                <w:rFonts w:ascii="Cambria Math" w:hAnsi="Cambria Math" w:cs="Times New Roman"/>
+                <w:color w:val="7F7F7F" w:themeColor="text1" w:themeTint="80"/>
+              </w:rPr>
+              <m:t>a</m:t>
+            </m:r>
+          </m:e>
+          <m:sub>
+            <m:r>
+              <w:rPr>
+                <w:rFonts w:ascii="Cambria Math" w:hAnsi="Cambria Math" w:cs="Times New Roman"/>
+                <w:color w:val="7F7F7F" w:themeColor="text1" w:themeTint="80"/>
+              </w:rPr>
+              <m:t>1</m:t>
+            </m:r>
+          </m:sub>
+        </m:sSub>
+        <m:r>
+          <w:rPr>
+            <w:rFonts w:ascii="Cambria Math" w:hAnsi="Cambria Math" w:cs="Times New Roman"/>
+            <w:color w:val="7F7F7F" w:themeColor="text1" w:themeTint="80"/>
+          </w:rPr>
+          <m:t xml:space="preserve">, </m:t>
+        </m:r>
+        <m:sSub>
+          <m:sSubPr>
+            <m:ctrlPr>
+              <w:rPr>
+                <w:rFonts w:ascii="Cambria Math" w:hAnsi="Cambria Math" w:cs="Times New Roman"/>
+                <w:i/>
+                <w:color w:val="7F7F7F" w:themeColor="text1" w:themeTint="80"/>
+              </w:rPr>
+            </m:ctrlPr>
+          </m:sSubPr>
+          <m:e>
+            <m:r>
+              <w:rPr>
+                <w:rFonts w:ascii="Cambria Math" w:hAnsi="Cambria Math" w:cs="Times New Roman"/>
+                <w:color w:val="7F7F7F" w:themeColor="text1" w:themeTint="80"/>
+              </w:rPr>
+              <m:t>a</m:t>
+            </m:r>
+          </m:e>
+          <m:sub>
+            <m:r>
+              <w:rPr>
+                <w:rFonts w:ascii="Cambria Math" w:hAnsi="Cambria Math" w:cs="Times New Roman"/>
+                <w:color w:val="7F7F7F" w:themeColor="text1" w:themeTint="80"/>
+              </w:rPr>
+              <m:t>2</m:t>
+            </m:r>
+          </m:sub>
+        </m:sSub>
+        <m:r>
+          <w:rPr>
+            <w:rFonts w:ascii="Cambria Math" w:hAnsi="Cambria Math" w:cs="Times New Roman"/>
+            <w:color w:val="7F7F7F" w:themeColor="text1" w:themeTint="80"/>
+          </w:rPr>
+          <m:t xml:space="preserve">, …, </m:t>
+        </m:r>
+        <m:sSub>
+          <m:sSubPr>
+            <m:ctrlPr>
+              <w:rPr>
+                <w:rFonts w:ascii="Cambria Math" w:hAnsi="Cambria Math" w:cs="Times New Roman"/>
+                <w:i/>
+                <w:color w:val="7F7F7F" w:themeColor="text1" w:themeTint="80"/>
+              </w:rPr>
+            </m:ctrlPr>
+          </m:sSubPr>
+          <m:e>
+            <m:r>
+              <w:rPr>
+                <w:rFonts w:ascii="Cambria Math" w:hAnsi="Cambria Math" w:cs="Times New Roman"/>
+                <w:color w:val="7F7F7F" w:themeColor="text1" w:themeTint="80"/>
+              </w:rPr>
+              <m:t>a</m:t>
+            </m:r>
+          </m:e>
+          <m:sub>
+            <m:r>
+              <w:rPr>
+                <w:rFonts w:ascii="Cambria Math" w:hAnsi="Cambria Math" w:cs="Times New Roman"/>
+                <w:color w:val="7F7F7F" w:themeColor="text1" w:themeTint="80"/>
+              </w:rPr>
+              <m:t>n</m:t>
+            </m:r>
+          </m:sub>
+        </m:sSub>
+        <m:r>
+          <w:rPr>
+            <w:rFonts w:ascii="Cambria Math" w:hAnsi="Cambria Math" w:cs="Times New Roman"/>
+            <w:color w:val="7F7F7F" w:themeColor="text1" w:themeTint="80"/>
+          </w:rPr>
+          <m:t>}</m:t>
+        </m:r>
+      </m:oMath>
+      <w:r>
+        <w:rPr>
+          <w:rFonts w:ascii="Times New Roman" w:eastAsiaTheme="minorEastAsia" w:hAnsi="Times New Roman" w:cs="Times New Roman"/>
+          <w:color w:val="7F7F7F" w:themeColor="text1" w:themeTint="80"/>
+        </w:rPr>
+        <w:t xml:space="preserve">, a maximum weight </w:t>
+      </w:r>
+      <m:oMath>
+        <m:r>
+          <w:rPr>
+            <w:rFonts w:ascii="Cambria Math" w:eastAsiaTheme="minorEastAsia" w:hAnsi="Cambria Math" w:cs="Times New Roman"/>
+            <w:color w:val="7F7F7F" w:themeColor="text1" w:themeTint="80"/>
+          </w:rPr>
+          <m:t xml:space="preserve">b, </m:t>
+        </m:r>
+      </m:oMath>
+      <w:r>
+        <w:rPr>
+          <w:rFonts w:ascii="Times New Roman" w:eastAsiaTheme="minorEastAsia" w:hAnsi="Times New Roman" w:cs="Times New Roman"/>
+          <w:color w:val="7F7F7F" w:themeColor="text1" w:themeTint="80"/>
+        </w:rPr>
+        <w:t xml:space="preserve">values </w:t>
+      </w:r>
+      <m:oMath>
+        <m:r>
+          <w:rPr>
+            <w:rFonts w:ascii="Cambria Math" w:eastAsiaTheme="minorEastAsia" w:hAnsi="Cambria Math" w:cs="Times New Roman"/>
+            <w:color w:val="7F7F7F" w:themeColor="text1" w:themeTint="80"/>
+          </w:rPr>
+          <m:t xml:space="preserve"> </m:t>
+        </m:r>
+        <m:r>
+          <w:rPr>
+            <w:rFonts w:ascii="Cambria Math" w:hAnsi="Cambria Math" w:cs="Times New Roman"/>
+            <w:color w:val="7F7F7F" w:themeColor="text1" w:themeTint="80"/>
+          </w:rPr>
+          <m:t>{</m:t>
+        </m:r>
+        <m:sSub>
+          <m:sSubPr>
+            <m:ctrlPr>
+              <w:rPr>
+                <w:rFonts w:ascii="Cambria Math" w:hAnsi="Cambria Math" w:cs="Times New Roman"/>
+                <w:i/>
+                <w:color w:val="7F7F7F" w:themeColor="text1" w:themeTint="80"/>
+              </w:rPr>
+            </m:ctrlPr>
+          </m:sSubPr>
+          <m:e>
+            <m:r>
+              <w:rPr>
+                <w:rFonts w:ascii="Cambria Math" w:hAnsi="Cambria Math" w:cs="Times New Roman"/>
+                <w:color w:val="7F7F7F" w:themeColor="text1" w:themeTint="80"/>
+              </w:rPr>
+              <m:t>c</m:t>
+            </m:r>
+          </m:e>
+          <m:sub>
+            <m:r>
+              <w:rPr>
+                <w:rFonts w:ascii="Cambria Math" w:hAnsi="Cambria Math" w:cs="Times New Roman"/>
+                <w:color w:val="7F7F7F" w:themeColor="text1" w:themeTint="80"/>
+              </w:rPr>
+              <m:t>1</m:t>
+            </m:r>
+          </m:sub>
+        </m:sSub>
+        <m:r>
+          <w:rPr>
+            <w:rFonts w:ascii="Cambria Math" w:hAnsi="Cambria Math" w:cs="Times New Roman"/>
+            <w:color w:val="7F7F7F" w:themeColor="text1" w:themeTint="80"/>
+          </w:rPr>
+          <m:t xml:space="preserve">, </m:t>
+        </m:r>
+        <m:sSub>
+          <m:sSubPr>
+            <m:ctrlPr>
+              <w:rPr>
+                <w:rFonts w:ascii="Cambria Math" w:hAnsi="Cambria Math" w:cs="Times New Roman"/>
+                <w:i/>
+                <w:color w:val="7F7F7F" w:themeColor="text1" w:themeTint="80"/>
+              </w:rPr>
+            </m:ctrlPr>
+          </m:sSubPr>
+          <m:e>
+            <m:r>
+              <w:rPr>
+                <w:rFonts w:ascii="Cambria Math" w:hAnsi="Cambria Math" w:cs="Times New Roman"/>
+                <w:color w:val="7F7F7F" w:themeColor="text1" w:themeTint="80"/>
+              </w:rPr>
+              <m:t>c</m:t>
+            </m:r>
+          </m:e>
+          <m:sub>
+            <m:r>
+              <w:rPr>
+                <w:rFonts w:ascii="Cambria Math" w:hAnsi="Cambria Math" w:cs="Times New Roman"/>
+                <w:color w:val="7F7F7F" w:themeColor="text1" w:themeTint="80"/>
+              </w:rPr>
+              <m:t>2</m:t>
+            </m:r>
+          </m:sub>
+        </m:sSub>
+        <m:r>
+          <w:rPr>
+            <w:rFonts w:ascii="Cambria Math" w:hAnsi="Cambria Math" w:cs="Times New Roman"/>
+            <w:color w:val="7F7F7F" w:themeColor="text1" w:themeTint="80"/>
+          </w:rPr>
+          <m:t xml:space="preserve">, …, </m:t>
+        </m:r>
+        <m:sSub>
+          <m:sSubPr>
+            <m:ctrlPr>
+              <w:rPr>
+                <w:rFonts w:ascii="Cambria Math" w:hAnsi="Cambria Math" w:cs="Times New Roman"/>
+                <w:i/>
+                <w:color w:val="7F7F7F" w:themeColor="text1" w:themeTint="80"/>
+              </w:rPr>
+            </m:ctrlPr>
+          </m:sSubPr>
+          <m:e>
+            <m:r>
+              <w:rPr>
+                <w:rFonts w:ascii="Cambria Math" w:hAnsi="Cambria Math" w:cs="Times New Roman"/>
+                <w:color w:val="7F7F7F" w:themeColor="text1" w:themeTint="80"/>
+              </w:rPr>
+              <m:t>c</m:t>
+            </m:r>
+          </m:e>
+          <m:sub>
+            <m:r>
+              <w:rPr>
+                <w:rFonts w:ascii="Cambria Math" w:hAnsi="Cambria Math" w:cs="Times New Roman"/>
+                <w:color w:val="7F7F7F" w:themeColor="text1" w:themeTint="80"/>
+              </w:rPr>
+              <m:t>n</m:t>
+            </m:r>
+          </m:sub>
+        </m:sSub>
+        <m:r>
+          <w:rPr>
+            <w:rFonts w:ascii="Cambria Math" w:hAnsi="Cambria Math" w:cs="Times New Roman"/>
+            <w:color w:val="7F7F7F" w:themeColor="text1" w:themeTint="80"/>
+          </w:rPr>
+          <m:t>}</m:t>
+        </m:r>
+      </m:oMath>
+      <w:r>
+        <w:rPr>
+          <w:rFonts w:ascii="Times New Roman" w:eastAsiaTheme="minorEastAsia" w:hAnsi="Times New Roman" w:cs="Times New Roman"/>
+          <w:color w:val="7F7F7F" w:themeColor="text1" w:themeTint="80"/>
+        </w:rPr>
+        <w:t xml:space="preserve">, and minimum total value </w:t>
+      </w:r>
+      <m:oMath>
+        <m:r>
+          <w:rPr>
+            <w:rFonts w:ascii="Cambria Math" w:eastAsiaTheme="minorEastAsia" w:hAnsi="Cambria Math" w:cs="Times New Roman"/>
+            <w:color w:val="7F7F7F" w:themeColor="text1" w:themeTint="80"/>
+          </w:rPr>
+          <m:t>k</m:t>
+        </m:r>
+      </m:oMath>
+      <w:r>
+        <w:rPr>
+          <w:rFonts w:ascii="Times New Roman" w:eastAsiaTheme="minorEastAsia" w:hAnsi="Times New Roman" w:cs="Times New Roman"/>
           <w:color w:val="7F7F7F" w:themeColor="text1" w:themeTint="80"/>
         </w:rPr>
         <w:t>.</w:t>
@@ -760,7 +1505,7 @@
           <w:b/>
           <w:color w:val="00B0F0"/>
         </w:rPr>
-        <w:t>Describe</w:t>
+        <w:t>Cast</w:t>
       </w:r>
       <w:proofErr w:type="gramEnd"/>
       <w:r>
@@ -775,15 +1520,125 @@
           <w:rFonts w:ascii="Times New Roman" w:hAnsi="Times New Roman" w:cs="Times New Roman"/>
           <w:color w:val="7F7F7F" w:themeColor="text1" w:themeTint="80"/>
         </w:rPr>
-        <w:t xml:space="preserve">an instance for </w:t>
-      </w:r>
-      <w:r>
-        <w:rPr>
-          <w:rFonts w:ascii="Times New Roman" w:hAnsi="Times New Roman" w:cs="Times New Roman"/>
-          <w:i/>
-          <w:color w:val="7F7F7F" w:themeColor="text1" w:themeTint="80"/>
-        </w:rPr>
-        <w:t>Problem B</w:t>
+        <w:t>the Kn</w:t>
+      </w:r>
+      <w:r>
+        <w:rPr>
+          <w:rFonts w:ascii="Times New Roman" w:hAnsi="Times New Roman" w:cs="Times New Roman"/>
+          <w:color w:val="7F7F7F" w:themeColor="text1" w:themeTint="80"/>
+        </w:rPr>
+        <w:t xml:space="preserve">apsack problem as a </w:t>
+      </w:r>
+      <w:r>
+        <w:rPr>
+          <w:rFonts w:ascii="Times New Roman" w:hAnsi="Times New Roman" w:cs="Times New Roman"/>
+          <w:color w:val="00B0F0"/>
+        </w:rPr>
+        <w:t>decision problem</w:t>
+      </w:r>
+      <w:r>
+        <w:rPr>
+          <w:rFonts w:ascii="Times New Roman" w:hAnsi="Times New Roman" w:cs="Times New Roman"/>
+          <w:color w:val="7F7F7F" w:themeColor="text1" w:themeTint="80"/>
+        </w:rPr>
+        <w:t>.</w:t>
+      </w:r>
+    </w:p>
+    <w:p>
+      <w:pPr>
+        <w:pStyle w:val="ListParagraph"/>
+        <w:numPr>
+          <w:ilvl w:val="1"/>
+          <w:numId w:val="42"/>
+        </w:numPr>
+        <w:rPr>
+          <w:rFonts w:ascii="Times New Roman" w:hAnsi="Times New Roman" w:cs="Times New Roman"/>
+          <w:color w:val="7F7F7F" w:themeColor="text1" w:themeTint="80"/>
+        </w:rPr>
+      </w:pPr>
+      <w:r>
+        <w:rPr>
+          <w:rFonts w:ascii="Times New Roman" w:hAnsi="Times New Roman" w:cs="Times New Roman"/>
+          <w:color w:val="7F7F7F" w:themeColor="text1" w:themeTint="80"/>
+        </w:rPr>
+        <w:t xml:space="preserve">Does there exists a subset of weights </w:t>
+      </w:r>
+      <m:oMath>
+        <m:sSup>
+          <m:sSupPr>
+            <m:ctrlPr>
+              <w:rPr>
+                <w:rFonts w:ascii="Cambria Math" w:hAnsi="Cambria Math" w:cs="Times New Roman"/>
+                <w:i/>
+                <w:color w:val="7F7F7F" w:themeColor="text1" w:themeTint="80"/>
+              </w:rPr>
+            </m:ctrlPr>
+          </m:sSupPr>
+          <m:e>
+            <m:r>
+              <w:rPr>
+                <w:rFonts w:ascii="Cambria Math" w:hAnsi="Cambria Math" w:cs="Times New Roman"/>
+                <w:color w:val="7F7F7F" w:themeColor="text1" w:themeTint="80"/>
+              </w:rPr>
+              <m:t>S</m:t>
+            </m:r>
+          </m:e>
+          <m:sup>
+            <m:r>
+              <w:rPr>
+                <w:rFonts w:ascii="Cambria Math" w:hAnsi="Cambria Math" w:cs="Times New Roman"/>
+                <w:color w:val="7F7F7F" w:themeColor="text1" w:themeTint="80"/>
+              </w:rPr>
+              <m:t>'</m:t>
+            </m:r>
+          </m:sup>
+        </m:sSup>
+        <m:r>
+          <w:rPr>
+            <w:rFonts w:ascii="Cambria Math" w:hAnsi="Cambria Math" w:cs="Times New Roman"/>
+            <w:color w:val="7F7F7F" w:themeColor="text1" w:themeTint="80"/>
+          </w:rPr>
+          <m:t>⊆S</m:t>
+        </m:r>
+      </m:oMath>
+      <w:r>
+        <w:rPr>
+          <w:rFonts w:ascii="Times New Roman" w:eastAsiaTheme="minorEastAsia" w:hAnsi="Times New Roman" w:cs="Times New Roman"/>
+          <w:color w:val="7F7F7F" w:themeColor="text1" w:themeTint="80"/>
+        </w:rPr>
+        <w:t xml:space="preserve"> with total weight </w:t>
+      </w:r>
+      <m:oMath>
+        <m:r>
+          <w:rPr>
+            <w:rFonts w:ascii="Cambria Math" w:eastAsiaTheme="minorEastAsia" w:hAnsi="Cambria Math" w:cs="Times New Roman"/>
+            <w:color w:val="7F7F7F" w:themeColor="text1" w:themeTint="80"/>
+          </w:rPr>
+          <m:t>W≤b</m:t>
+        </m:r>
+      </m:oMath>
+      <w:r>
+        <w:rPr>
+          <w:rFonts w:ascii="Times New Roman" w:eastAsiaTheme="minorEastAsia" w:hAnsi="Times New Roman" w:cs="Times New Roman"/>
+          <w:color w:val="7F7F7F" w:themeColor="text1" w:themeTint="80"/>
+        </w:rPr>
+        <w:t xml:space="preserve">, such that the total value </w:t>
+      </w:r>
+      <m:oMath>
+        <m:r>
+          <w:rPr>
+            <w:rFonts w:ascii="Cambria Math" w:eastAsiaTheme="minorEastAsia" w:hAnsi="Cambria Math" w:cs="Times New Roman"/>
+            <w:color w:val="7F7F7F" w:themeColor="text1" w:themeTint="80"/>
+          </w:rPr>
+          <m:t>V≥k</m:t>
+        </m:r>
+      </m:oMath>
+      <w:r>
+        <w:rPr>
+          <w:rFonts w:ascii="Times New Roman" w:eastAsiaTheme="minorEastAsia" w:hAnsi="Times New Roman" w:cs="Times New Roman"/>
+          <w:color w:val="7F7F7F" w:themeColor="text1" w:themeTint="80"/>
+        </w:rPr>
+        <w:t>.</w:t>
       </w:r>
     </w:p>
     <w:p>
@@ -803,7 +1658,15 @@
           <w:rFonts w:ascii="Times New Roman" w:hAnsi="Times New Roman" w:cs="Times New Roman"/>
           <w:color w:val="7F7F7F" w:themeColor="text1" w:themeTint="80"/>
         </w:rPr>
-        <w:t xml:space="preserve">(5 points) </w:t>
+        <w:t xml:space="preserve">(5 </w:t>
+      </w:r>
+      <w:proofErr w:type="gramStart"/>
+      <w:r>
+        <w:rPr>
+          <w:rFonts w:ascii="Times New Roman" w:hAnsi="Times New Roman" w:cs="Times New Roman"/>
+          <w:color w:val="7F7F7F" w:themeColor="text1" w:themeTint="80"/>
+        </w:rPr>
+        <w:t xml:space="preserve">points)  </w:t>
       </w:r>
       <w:r>
         <w:rPr>
@@ -811,8 +1674,9 @@
           <w:b/>
           <w:color w:val="00B0F0"/>
         </w:rPr>
-        <w:t>Cast</w:t>
-      </w:r>
+        <w:t>Describe</w:t>
+      </w:r>
+      <w:proofErr w:type="gramEnd"/>
       <w:r>
         <w:rPr>
           <w:rFonts w:ascii="Times New Roman" w:hAnsi="Times New Roman" w:cs="Times New Roman"/>
@@ -823,32 +1687,207 @@
       <w:r>
         <w:rPr>
           <w:rFonts w:ascii="Times New Roman" w:hAnsi="Times New Roman" w:cs="Times New Roman"/>
+          <w:color w:val="7F7F7F" w:themeColor="text1" w:themeTint="80"/>
+        </w:rPr>
+        <w:t xml:space="preserve">an instance for </w:t>
+      </w:r>
+      <w:r>
+        <w:rPr>
+          <w:rFonts w:ascii="Times New Roman" w:hAnsi="Times New Roman" w:cs="Times New Roman"/>
           <w:i/>
           <w:color w:val="7F7F7F" w:themeColor="text1" w:themeTint="80"/>
         </w:rPr>
         <w:t>Problem B</w:t>
       </w:r>
-      <w:r>
-        <w:rPr>
-          <w:rFonts w:ascii="Times New Roman" w:hAnsi="Times New Roman" w:cs="Times New Roman"/>
-          <w:color w:val="7F7F7F" w:themeColor="text1" w:themeTint="80"/>
-        </w:rPr>
-        <w:t xml:space="preserve"> as a </w:t>
-      </w:r>
-      <w:r>
-        <w:rPr>
-          <w:rFonts w:ascii="Times New Roman" w:hAnsi="Times New Roman" w:cs="Times New Roman"/>
-          <w:color w:val="00B0F0"/>
-        </w:rPr>
-        <w:t>decision problem</w:t>
-      </w:r>
-      <w:r>
-        <w:rPr>
-          <w:rFonts w:ascii="Times New Roman" w:hAnsi="Times New Roman" w:cs="Times New Roman"/>
-          <w:color w:val="7F7F7F" w:themeColor="text1" w:themeTint="80"/>
-        </w:rPr>
-        <w:t>.</w:t>
-      </w:r>
+    </w:p>
+    <w:p>
+      <w:pPr>
+        <w:pStyle w:val="ListParagraph"/>
+        <w:numPr>
+          <w:ilvl w:val="1"/>
+          <w:numId w:val="42"/>
+        </w:numPr>
+        <w:rPr>
+          <w:rFonts w:ascii="Times New Roman" w:hAnsi="Times New Roman" w:cs="Times New Roman"/>
+          <w:color w:val="7F7F7F" w:themeColor="text1" w:themeTint="80"/>
+        </w:rPr>
+      </w:pPr>
+      <w:r>
+        <w:rPr>
+          <w:rFonts w:ascii="Times New Roman" w:hAnsi="Times New Roman" w:cs="Times New Roman"/>
+          <w:iCs/>
+          <w:color w:val="7F7F7F" w:themeColor="text1" w:themeTint="80"/>
+        </w:rPr>
+        <w:t xml:space="preserve">A set </w:t>
+      </w:r>
+      <m:oMath>
+        <m:r>
+          <w:rPr>
+            <w:rFonts w:ascii="Cambria Math" w:hAnsi="Cambria Math" w:cs="Times New Roman"/>
+            <w:color w:val="7F7F7F" w:themeColor="text1" w:themeTint="80"/>
+          </w:rPr>
+          <m:t xml:space="preserve">S </m:t>
+        </m:r>
+      </m:oMath>
+      <w:r>
+        <w:rPr>
+          <w:rFonts w:ascii="Times New Roman" w:hAnsi="Times New Roman" w:cs="Times New Roman"/>
+          <w:iCs/>
+          <w:color w:val="7F7F7F" w:themeColor="text1" w:themeTint="80"/>
+        </w:rPr>
+        <w:t xml:space="preserve">of </w:t>
+      </w:r>
+      <m:oMath>
+        <m:r>
+          <w:rPr>
+            <w:rFonts w:ascii="Cambria Math" w:hAnsi="Cambria Math" w:cs="Times New Roman"/>
+            <w:color w:val="7F7F7F" w:themeColor="text1" w:themeTint="80"/>
+          </w:rPr>
+          <m:t>n</m:t>
+        </m:r>
+      </m:oMath>
+      <w:r>
+        <w:rPr>
+          <w:rFonts w:ascii="Times New Roman" w:hAnsi="Times New Roman" w:cs="Times New Roman"/>
+          <w:iCs/>
+          <w:color w:val="7F7F7F" w:themeColor="text1" w:themeTint="80"/>
+        </w:rPr>
+        <w:t xml:space="preserve"> non-negative integers </w:t>
+      </w:r>
+      <m:oMath>
+        <m:d>
+          <m:dPr>
+            <m:begChr m:val="{"/>
+            <m:endChr m:val="}"/>
+            <m:ctrlPr>
+              <w:rPr>
+                <w:rFonts w:ascii="Cambria Math" w:hAnsi="Cambria Math" w:cs="Times New Roman"/>
+                <w:i/>
+                <w:color w:val="7F7F7F" w:themeColor="text1" w:themeTint="80"/>
+              </w:rPr>
+            </m:ctrlPr>
+          </m:dPr>
+          <m:e>
+            <m:sSub>
+              <m:sSubPr>
+                <m:ctrlPr>
+                  <w:rPr>
+                    <w:rFonts w:ascii="Cambria Math" w:hAnsi="Cambria Math" w:cs="Times New Roman"/>
+                    <w:i/>
+                    <w:color w:val="7F7F7F" w:themeColor="text1" w:themeTint="80"/>
+                  </w:rPr>
+                </m:ctrlPr>
+              </m:sSubPr>
+              <m:e>
+                <m:r>
+                  <w:rPr>
+                    <w:rFonts w:ascii="Cambria Math" w:hAnsi="Cambria Math" w:cs="Times New Roman"/>
+                    <w:color w:val="7F7F7F" w:themeColor="text1" w:themeTint="80"/>
+                  </w:rPr>
+                  <m:t>s</m:t>
+                </m:r>
+              </m:e>
+              <m:sub>
+                <m:r>
+                  <w:rPr>
+                    <w:rFonts w:ascii="Cambria Math" w:hAnsi="Cambria Math" w:cs="Times New Roman"/>
+                    <w:color w:val="7F7F7F" w:themeColor="text1" w:themeTint="80"/>
+                  </w:rPr>
+                  <m:t>1</m:t>
+                </m:r>
+              </m:sub>
+            </m:sSub>
+            <m:r>
+              <w:rPr>
+                <w:rFonts w:ascii="Cambria Math" w:hAnsi="Cambria Math" w:cs="Times New Roman"/>
+                <w:color w:val="7F7F7F" w:themeColor="text1" w:themeTint="80"/>
+              </w:rPr>
+              <m:t xml:space="preserve">, </m:t>
+            </m:r>
+            <m:sSub>
+              <m:sSubPr>
+                <m:ctrlPr>
+                  <w:rPr>
+                    <w:rFonts w:ascii="Cambria Math" w:hAnsi="Cambria Math" w:cs="Times New Roman"/>
+                    <w:i/>
+                    <w:color w:val="7F7F7F" w:themeColor="text1" w:themeTint="80"/>
+                  </w:rPr>
+                </m:ctrlPr>
+              </m:sSubPr>
+              <m:e>
+                <m:r>
+                  <w:rPr>
+                    <w:rFonts w:ascii="Cambria Math" w:hAnsi="Cambria Math" w:cs="Times New Roman"/>
+                    <w:color w:val="7F7F7F" w:themeColor="text1" w:themeTint="80"/>
+                  </w:rPr>
+                  <m:t>s</m:t>
+                </m:r>
+              </m:e>
+              <m:sub>
+                <m:r>
+                  <w:rPr>
+                    <w:rFonts w:ascii="Cambria Math" w:hAnsi="Cambria Math" w:cs="Times New Roman"/>
+                    <w:color w:val="7F7F7F" w:themeColor="text1" w:themeTint="80"/>
+                  </w:rPr>
+                  <m:t>2</m:t>
+                </m:r>
+              </m:sub>
+            </m:sSub>
+            <m:r>
+              <w:rPr>
+                <w:rFonts w:ascii="Cambria Math" w:hAnsi="Cambria Math" w:cs="Times New Roman"/>
+                <w:color w:val="7F7F7F" w:themeColor="text1" w:themeTint="80"/>
+              </w:rPr>
+              <m:t xml:space="preserve">, …, </m:t>
+            </m:r>
+            <m:sSub>
+              <m:sSubPr>
+                <m:ctrlPr>
+                  <w:rPr>
+                    <w:rFonts w:ascii="Cambria Math" w:hAnsi="Cambria Math" w:cs="Times New Roman"/>
+                    <w:i/>
+                    <w:color w:val="7F7F7F" w:themeColor="text1" w:themeTint="80"/>
+                  </w:rPr>
+                </m:ctrlPr>
+              </m:sSubPr>
+              <m:e>
+                <m:r>
+                  <w:rPr>
+                    <w:rFonts w:ascii="Cambria Math" w:hAnsi="Cambria Math" w:cs="Times New Roman"/>
+                    <w:color w:val="7F7F7F" w:themeColor="text1" w:themeTint="80"/>
+                  </w:rPr>
+                  <m:t>s</m:t>
+                </m:r>
+              </m:e>
+              <m:sub>
+                <m:r>
+                  <w:rPr>
+                    <w:rFonts w:ascii="Cambria Math" w:hAnsi="Cambria Math" w:cs="Times New Roman"/>
+                    <w:color w:val="7F7F7F" w:themeColor="text1" w:themeTint="80"/>
+                  </w:rPr>
+                  <m:t>n</m:t>
+                </m:r>
+              </m:sub>
+            </m:sSub>
+          </m:e>
+        </m:d>
+      </m:oMath>
+      <w:r>
+        <w:rPr>
+          <w:rFonts w:ascii="Times New Roman" w:eastAsiaTheme="minorEastAsia" w:hAnsi="Times New Roman" w:cs="Times New Roman"/>
+          <w:color w:val="7F7F7F" w:themeColor="text1" w:themeTint="80"/>
+        </w:rPr>
+        <w:t xml:space="preserve"> and total sum </w:t>
+      </w:r>
+      <m:oMath>
+        <m:r>
+          <w:rPr>
+            <w:rFonts w:ascii="Cambria Math" w:eastAsiaTheme="minorEastAsia" w:hAnsi="Cambria Math" w:cs="Times New Roman"/>
+            <w:color w:val="7F7F7F" w:themeColor="text1" w:themeTint="80"/>
+          </w:rPr>
+          <m:t>t.</m:t>
+        </m:r>
+      </m:oMath>
     </w:p>
     <w:p>
       <w:pPr>
@@ -867,7 +1906,7 @@
           <w:rFonts w:ascii="Times New Roman" w:hAnsi="Times New Roman" w:cs="Times New Roman"/>
           <w:color w:val="7F7F7F" w:themeColor="text1" w:themeTint="80"/>
         </w:rPr>
-        <w:t xml:space="preserve">(15 points) Propose a </w:t>
+        <w:t xml:space="preserve">(5 points) </w:t>
       </w:r>
       <w:r>
         <w:rPr>
@@ -875,6 +1914,173 @@
           <w:b/>
           <w:color w:val="00B0F0"/>
         </w:rPr>
+        <w:t>Cast</w:t>
+      </w:r>
+      <w:r>
+        <w:rPr>
+          <w:rFonts w:ascii="Times New Roman" w:hAnsi="Times New Roman" w:cs="Times New Roman"/>
+          <w:color w:val="00B0F0"/>
+        </w:rPr>
+        <w:t xml:space="preserve"> </w:t>
+      </w:r>
+      <w:r>
+        <w:rPr>
+          <w:rFonts w:ascii="Times New Roman" w:hAnsi="Times New Roman" w:cs="Times New Roman"/>
+          <w:i/>
+          <w:color w:val="7F7F7F" w:themeColor="text1" w:themeTint="80"/>
+        </w:rPr>
+        <w:t>Problem B</w:t>
+      </w:r>
+      <w:r>
+        <w:rPr>
+          <w:rFonts w:ascii="Times New Roman" w:hAnsi="Times New Roman" w:cs="Times New Roman"/>
+          <w:color w:val="7F7F7F" w:themeColor="text1" w:themeTint="80"/>
+        </w:rPr>
+        <w:t xml:space="preserve"> as a </w:t>
+      </w:r>
+      <w:r>
+        <w:rPr>
+          <w:rFonts w:ascii="Times New Roman" w:hAnsi="Times New Roman" w:cs="Times New Roman"/>
+          <w:color w:val="00B0F0"/>
+        </w:rPr>
+        <w:t>decision problem</w:t>
+      </w:r>
+      <w:r>
+        <w:rPr>
+          <w:rFonts w:ascii="Times New Roman" w:hAnsi="Times New Roman" w:cs="Times New Roman"/>
+          <w:color w:val="7F7F7F" w:themeColor="text1" w:themeTint="80"/>
+        </w:rPr>
+        <w:t>.</w:t>
+      </w:r>
+    </w:p>
+    <w:p>
+      <w:pPr>
+        <w:pStyle w:val="ListParagraph"/>
+        <w:numPr>
+          <w:ilvl w:val="1"/>
+          <w:numId w:val="42"/>
+        </w:numPr>
+        <w:rPr>
+          <w:rFonts w:ascii="Times New Roman" w:hAnsi="Times New Roman" w:cs="Times New Roman"/>
+          <w:color w:val="7F7F7F" w:themeColor="text1" w:themeTint="80"/>
+        </w:rPr>
+      </w:pPr>
+      <w:r>
+        <w:rPr>
+          <w:rFonts w:ascii="Times New Roman" w:hAnsi="Times New Roman" w:cs="Times New Roman"/>
+          <w:color w:val="7F7F7F" w:themeColor="text1" w:themeTint="80"/>
+        </w:rPr>
+        <w:t xml:space="preserve">Does there exists a subset of numbers </w:t>
+      </w:r>
+      <m:oMath>
+        <m:sSup>
+          <m:sSupPr>
+            <m:ctrlPr>
+              <w:rPr>
+                <w:rFonts w:ascii="Cambria Math" w:hAnsi="Cambria Math" w:cs="Times New Roman"/>
+                <w:i/>
+                <w:color w:val="7F7F7F" w:themeColor="text1" w:themeTint="80"/>
+              </w:rPr>
+            </m:ctrlPr>
+          </m:sSupPr>
+          <m:e>
+            <m:r>
+              <w:rPr>
+                <w:rFonts w:ascii="Cambria Math" w:hAnsi="Cambria Math" w:cs="Times New Roman"/>
+                <w:color w:val="7F7F7F" w:themeColor="text1" w:themeTint="80"/>
+              </w:rPr>
+              <m:t>S</m:t>
+            </m:r>
+          </m:e>
+          <m:sup>
+            <m:r>
+              <w:rPr>
+                <w:rFonts w:ascii="Cambria Math" w:hAnsi="Cambria Math" w:cs="Times New Roman"/>
+                <w:color w:val="7F7F7F" w:themeColor="text1" w:themeTint="80"/>
+              </w:rPr>
+              <m:t>'</m:t>
+            </m:r>
+          </m:sup>
+        </m:sSup>
+        <m:r>
+          <w:rPr>
+            <w:rFonts w:ascii="Cambria Math" w:hAnsi="Cambria Math" w:cs="Times New Roman"/>
+            <w:color w:val="7F7F7F" w:themeColor="text1" w:themeTint="80"/>
+          </w:rPr>
+          <m:t>⊆S</m:t>
+        </m:r>
+      </m:oMath>
+      <w:r>
+        <w:rPr>
+          <w:rFonts w:ascii="Times New Roman" w:eastAsiaTheme="minorEastAsia" w:hAnsi="Times New Roman" w:cs="Times New Roman"/>
+          <w:color w:val="7F7F7F" w:themeColor="text1" w:themeTint="80"/>
+        </w:rPr>
+        <w:t xml:space="preserve"> where the total sum of </w:t>
+      </w:r>
+      <m:oMath>
+        <m:sSup>
+          <m:sSupPr>
+            <m:ctrlPr>
+              <w:rPr>
+                <w:rFonts w:ascii="Cambria Math" w:eastAsiaTheme="minorEastAsia" w:hAnsi="Cambria Math" w:cs="Times New Roman"/>
+                <w:i/>
+                <w:color w:val="7F7F7F" w:themeColor="text1" w:themeTint="80"/>
+              </w:rPr>
+            </m:ctrlPr>
+          </m:sSupPr>
+          <m:e>
+            <m:r>
+              <w:rPr>
+                <w:rFonts w:ascii="Cambria Math" w:eastAsiaTheme="minorEastAsia" w:hAnsi="Cambria Math" w:cs="Times New Roman"/>
+                <w:color w:val="7F7F7F" w:themeColor="text1" w:themeTint="80"/>
+              </w:rPr>
+              <m:t>S</m:t>
+            </m:r>
+          </m:e>
+          <m:sup>
+            <m:r>
+              <w:rPr>
+                <w:rFonts w:ascii="Cambria Math" w:eastAsiaTheme="minorEastAsia" w:hAnsi="Cambria Math" w:cs="Times New Roman"/>
+                <w:color w:val="7F7F7F" w:themeColor="text1" w:themeTint="80"/>
+              </w:rPr>
+              <m:t>'</m:t>
+            </m:r>
+          </m:sup>
+        </m:sSup>
+        <m:r>
+          <w:rPr>
+            <w:rFonts w:ascii="Cambria Math" w:eastAsiaTheme="minorEastAsia" w:hAnsi="Cambria Math" w:cs="Times New Roman"/>
+            <w:color w:val="7F7F7F" w:themeColor="text1" w:themeTint="80"/>
+          </w:rPr>
+          <m:t>==t</m:t>
+        </m:r>
+      </m:oMath>
+    </w:p>
+    <w:p>
+      <w:pPr>
+        <w:pStyle w:val="ListParagraph"/>
+        <w:numPr>
+          <w:ilvl w:val="0"/>
+          <w:numId w:val="42"/>
+        </w:numPr>
+        <w:rPr>
+          <w:rFonts w:ascii="Times New Roman" w:hAnsi="Times New Roman" w:cs="Times New Roman"/>
+          <w:color w:val="7F7F7F" w:themeColor="text1" w:themeTint="80"/>
+        </w:rPr>
+      </w:pPr>
+      <w:r>
+        <w:rPr>
+          <w:rFonts w:ascii="Times New Roman" w:hAnsi="Times New Roman" w:cs="Times New Roman"/>
+          <w:color w:val="7F7F7F" w:themeColor="text1" w:themeTint="80"/>
+        </w:rPr>
+        <w:t xml:space="preserve">(15 points) Propose a </w:t>
+      </w:r>
+      <w:r>
+        <w:rPr>
+          <w:rFonts w:ascii="Times New Roman" w:hAnsi="Times New Roman" w:cs="Times New Roman"/>
+          <w:b/>
+          <w:color w:val="00B0F0"/>
+        </w:rPr>
         <w:t>reduction algorithm</w:t>
       </w:r>
       <w:r>
@@ -897,7 +2103,21 @@
           <w:rFonts w:ascii="Times New Roman" w:hAnsi="Times New Roman" w:cs="Times New Roman"/>
           <w:color w:val="7F7F7F" w:themeColor="text1" w:themeTint="80"/>
         </w:rPr>
-        <w:t xml:space="preserve"> to the Knapsack problem. Insure </w:t>
+        <w:t xml:space="preserve"> to the Knapsack problem. </w:t>
+      </w:r>
+      <w:r>
+        <w:rPr>
+          <w:rFonts w:ascii="Times New Roman" w:hAnsi="Times New Roman" w:cs="Times New Roman"/>
+          <w:color w:val="7F7F7F" w:themeColor="text1" w:themeTint="80"/>
+        </w:rPr>
+        <w:t>Ensure</w:t>
+      </w:r>
+      <w:r>
+        <w:rPr>
+          <w:rFonts w:ascii="Times New Roman" w:hAnsi="Times New Roman" w:cs="Times New Roman"/>
+          <w:color w:val="7F7F7F" w:themeColor="text1" w:themeTint="80"/>
+        </w:rPr>
+        <w:t xml:space="preserve"> </w:t>
       </w:r>
       <w:r>
         <w:rPr>
@@ -906,14 +2126,34 @@
         </w:rPr>
         <w:t>that the reduction algorithm</w:t>
       </w:r>
-      <w:bookmarkStart w:id="0" w:name="_GoBack"/>
-      <w:bookmarkEnd w:id="0"/>
       <w:r>
         <w:rPr>
           <w:rFonts w:ascii="Times New Roman" w:hAnsi="Times New Roman" w:cs="Times New Roman"/>
           <w:color w:val="7F7F7F" w:themeColor="text1" w:themeTint="80"/>
         </w:rPr>
         <w:t xml:space="preserve"> runs in proportional time</w:t>
+      </w:r>
+    </w:p>
+    <w:p>
+      <w:pPr>
+        <w:pStyle w:val="ListParagraph"/>
+        <w:numPr>
+          <w:ilvl w:val="1"/>
+          <w:numId w:val="42"/>
+        </w:numPr>
+        <w:rPr>
+          <w:rFonts w:ascii="Times New Roman" w:hAnsi="Times New Roman" w:cs="Times New Roman"/>
+          <w:color w:val="7F7F7F" w:themeColor="text1" w:themeTint="80"/>
+          <w:highlight w:val="yellow"/>
+        </w:rPr>
+      </w:pPr>
+      <w:r>
+        <w:rPr>
+          <w:rFonts w:ascii="Times New Roman" w:hAnsi="Times New Roman" w:cs="Times New Roman"/>
+          <w:color w:val="7F7F7F" w:themeColor="text1" w:themeTint="80"/>
+          <w:highlight w:val="yellow"/>
+        </w:rPr>
+        <w:t>http://cgm.cs.mcgill.ca/~avis/courses/360/2003/assignments/sol4.pdf</w:t>
       </w:r>
     </w:p>
     <w:p>
@@ -1115,12 +2355,12 @@
       </w:pPr>
     </w:p>
     <w:sectPr>
-      <w:headerReference w:type="even" r:id="rId8"/>
-      <w:headerReference w:type="default" r:id="rId9"/>
-      <w:footerReference w:type="even" r:id="rId10"/>
-      <w:footerReference w:type="default" r:id="rId11"/>
-      <w:headerReference w:type="first" r:id="rId12"/>
-      <w:footerReference w:type="first" r:id="rId13"/>
+      <w:headerReference w:type="even" r:id="rId12"/>
+      <w:headerReference w:type="default" r:id="rId13"/>
+      <w:footerReference w:type="even" r:id="rId14"/>
+      <w:footerReference w:type="default" r:id="rId15"/>
+      <w:headerReference w:type="first" r:id="rId16"/>
+      <w:footerReference w:type="first" r:id="rId17"/>
       <w:pgSz w:w="12240" w:h="15840"/>
       <w:pgMar w:top="1440" w:right="720" w:bottom="720" w:left="720" w:header="0" w:footer="360" w:gutter="0"/>
       <w:cols w:space="720"/>
@@ -1130,8 +2370,55 @@
 </w:document>
 </file>
 
+<file path=word/comments.xml><?xml version="1.0" encoding="utf-8"?>
+<w:comments xmlns:wpc="http://schemas.microsoft.com/office/word/2010/wordprocessingCanvas" xmlns:cx="http://schemas.microsoft.com/office/drawing/2014/chartex" xmlns:cx1="http://schemas.microsoft.com/office/drawing/2015/9/8/chartex" xmlns:cx2="http://schemas.microsoft.com/office/drawing/2015/10/21/chartex" xmlns:cx3="http://schemas.microsoft.com/office/drawing/2016/5/9/chartex" xmlns:cx4="http://schemas.microsoft.com/office/drawing/2016/5/10/chartex" xmlns:cx5="http://schemas.microsoft.com/office/drawing/2016/5/11/chartex" xmlns:cx6="http://schemas.microsoft.com/office/drawing/2016/5/12/chartex" xmlns:cx7="http://schemas.microsoft.com/office/drawing/2016/5/13/chartex" xmlns:cx8="http://schemas.microsoft.com/office/drawing/2016/5/14/chartex" xmlns:mc="http://schemas.openxmlformats.org/markup-compatibility/2006" xmlns:aink="http://schemas.microsoft.com/office/drawing/2016/ink" xmlns:am3d="http://schemas.microsoft.com/office/drawing/2017/model3d" xmlns:o="urn:schemas-microsoft-com:office:office" xmlns:r="http://schemas.openxmlformats.org/officeDocument/2006/relationships" xmlns:m="http://schemas.openxmlformats.org/officeDocument/2006/math" xmlns:v="urn:schemas-microsoft-com:vml" xmlns:wp14="http://schemas.microsoft.com/office/word/2010/wordprocessingDrawing" xmlns:wp="http://schemas.openxmlformats.org/drawingml/2006/wordprocessingDrawing" xmlns:w10="urn:schemas-microsoft-com:office:word" xmlns:w="http://schemas.openxmlformats.org/wordprocessingml/2006/main" xmlns:w14="http://schemas.microsoft.com/office/word/2010/wordml" xmlns:w15="http://schemas.microsoft.com/office/word/2012/wordml" xmlns:w16cex="http://schemas.microsoft.com/office/word/2018/wordml/cex" xmlns:w16cid="http://schemas.microsoft.com/office/word/2016/wordml/cid" xmlns:w16="http://schemas.microsoft.com/office/word/2018/wordml" xmlns:w16se="http://schemas.microsoft.com/office/word/2015/wordml/symex" xmlns:wpg="http://schemas.microsoft.com/office/word/2010/wordprocessingGroup" xmlns:wpi="http://schemas.microsoft.com/office/word/2010/wordprocessingInk" xmlns:wne="http://schemas.microsoft.com/office/word/2006/wordml" xmlns:wps="http://schemas.microsoft.com/office/word/2010/wordprocessingShape" mc:Ignorable="w14 w15 w16se w16cid w16 w16cex wp14">
+  <w:comment w:id="0" w:author="Colin McA" w:date="2020-12-02T22:00:00Z" w:initials="CM">
+    <w:p>
+      <w:pPr>
+        <w:pStyle w:val="CommentText"/>
+      </w:pPr>
+      <w:r>
+        <w:rPr>
+          <w:rStyle w:val="CommentReference"/>
+        </w:rPr>
+        <w:annotationRef/>
+      </w:r>
+      <w:r>
+        <w:t xml:space="preserve">I </w:t>
+      </w:r>
+      <w:proofErr w:type="gramStart"/>
+      <w:r>
+        <w:t>don’t</w:t>
+      </w:r>
+      <w:proofErr w:type="gramEnd"/>
+      <w:r>
+        <w:t xml:space="preserve"> really understand this enough to write the Knapsack problem in this notation style.</w:t>
+      </w:r>
+    </w:p>
+  </w:comment>
+</w:comments>
+</file>
+
+<file path=word/commentsExtended.xml><?xml version="1.0" encoding="utf-8"?>
+<w15:commentsEx xmlns:wpc="http://schemas.microsoft.com/office/word/2010/wordprocessingCanvas" xmlns:cx="http://schemas.microsoft.com/office/drawing/2014/chartex" xmlns:cx1="http://schemas.microsoft.com/office/drawing/2015/9/8/chartex" xmlns:cx2="http://schemas.microsoft.com/office/drawing/2015/10/21/chartex" xmlns:cx3="http://schemas.microsoft.com/office/drawing/2016/5/9/chartex" xmlns:cx4="http://schemas.microsoft.com/office/drawing/2016/5/10/chartex" xmlns:cx5="http://schemas.microsoft.com/office/drawing/2016/5/11/chartex" xmlns:cx6="http://schemas.microsoft.com/office/drawing/2016/5/12/chartex" xmlns:cx7="http://schemas.microsoft.com/office/drawing/2016/5/13/chartex" xmlns:cx8="http://schemas.microsoft.com/office/drawing/2016/5/14/chartex" xmlns:mc="http://schemas.openxmlformats.org/markup-compatibility/2006" xmlns:aink="http://schemas.microsoft.com/office/drawing/2016/ink" xmlns:am3d="http://schemas.microsoft.com/office/drawing/2017/model3d" xmlns:o="urn:schemas-microsoft-com:office:office" xmlns:r="http://schemas.openxmlformats.org/officeDocument/2006/relationships" xmlns:m="http://schemas.openxmlformats.org/officeDocument/2006/math" xmlns:v="urn:schemas-microsoft-com:vml" xmlns:wp14="http://schemas.microsoft.com/office/word/2010/wordprocessingDrawing" xmlns:wp="http://schemas.openxmlformats.org/drawingml/2006/wordprocessingDrawing" xmlns:w10="urn:schemas-microsoft-com:office:word" xmlns:w="http://schemas.openxmlformats.org/wordprocessingml/2006/main" xmlns:w14="http://schemas.microsoft.com/office/word/2010/wordml" xmlns:w15="http://schemas.microsoft.com/office/word/2012/wordml" xmlns:w16cex="http://schemas.microsoft.com/office/word/2018/wordml/cex" xmlns:w16cid="http://schemas.microsoft.com/office/word/2016/wordml/cid" xmlns:w16="http://schemas.microsoft.com/office/word/2018/wordml" xmlns:w16se="http://schemas.microsoft.com/office/word/2015/wordml/symex" xmlns:wpg="http://schemas.microsoft.com/office/word/2010/wordprocessingGroup" xmlns:wpi="http://schemas.microsoft.com/office/word/2010/wordprocessingInk" xmlns:wne="http://schemas.microsoft.com/office/word/2006/wordml" xmlns:wps="http://schemas.microsoft.com/office/word/2010/wordprocessingShape" mc:Ignorable="w14 w15 w16se w16cid w16 w16cex wp14">
+  <w15:commentEx w15:paraId="5F589A38" w15:done="0"/>
+</w15:commentsEx>
+</file>
+
+<file path=word/commentsExtensible.xml><?xml version="1.0" encoding="utf-8"?>
+<w16cex:commentsExtensible xmlns:wpc="http://schemas.microsoft.com/office/word/2010/wordprocessingCanvas" xmlns:cx="http://schemas.microsoft.com/office/drawing/2014/chartex" xmlns:cx1="http://schemas.microsoft.com/office/drawing/2015/9/8/chartex" xmlns:cx2="http://schemas.microsoft.com/office/drawing/2015/10/21/chartex" xmlns:cx3="http://schemas.microsoft.com/office/drawing/2016/5/9/chartex" xmlns:cx4="http://schemas.microsoft.com/office/drawing/2016/5/10/chartex" xmlns:cx5="http://schemas.microsoft.com/office/drawing/2016/5/11/chartex" xmlns:cx6="http://schemas.microsoft.com/office/drawing/2016/5/12/chartex" xmlns:cx7="http://schemas.microsoft.com/office/drawing/2016/5/13/chartex" xmlns:cx8="http://schemas.microsoft.com/office/drawing/2016/5/14/chartex" xmlns:mc="http://schemas.openxmlformats.org/markup-compatibility/2006" xmlns:aink="http://schemas.microsoft.com/office/drawing/2016/ink" xmlns:am3d="http://schemas.microsoft.com/office/drawing/2017/model3d" xmlns:o="urn:schemas-microsoft-com:office:office" xmlns:r="http://schemas.openxmlformats.org/officeDocument/2006/relationships" xmlns:m="http://schemas.openxmlformats.org/officeDocument/2006/math" xmlns:v="urn:schemas-microsoft-com:vml" xmlns:wp14="http://schemas.microsoft.com/office/word/2010/wordprocessingDrawing" xmlns:wp="http://schemas.openxmlformats.org/drawingml/2006/wordprocessingDrawing" xmlns:w10="urn:schemas-microsoft-com:office:word" xmlns:w="http://schemas.openxmlformats.org/wordprocessingml/2006/main" xmlns:w14="http://schemas.microsoft.com/office/word/2010/wordml" xmlns:w15="http://schemas.microsoft.com/office/word/2012/wordml" xmlns:w16cex="http://schemas.microsoft.com/office/word/2018/wordml/cex" xmlns:w16cid="http://schemas.microsoft.com/office/word/2016/wordml/cid" xmlns:w16="http://schemas.microsoft.com/office/word/2018/wordml" xmlns:w16se="http://schemas.microsoft.com/office/word/2015/wordml/symex" xmlns:wpg="http://schemas.microsoft.com/office/word/2010/wordprocessingGroup" xmlns:wpi="http://schemas.microsoft.com/office/word/2010/wordprocessingInk" xmlns:wne="http://schemas.microsoft.com/office/word/2006/wordml" xmlns:wps="http://schemas.microsoft.com/office/word/2010/wordprocessingShape" mc:Ignorable="w14 w15 w16se w16cid w16 w16cex wp14">
+  <w16cex:commentExtensible w16cex:durableId="23728D05" w16cex:dateUtc="2020-12-03T06:00:00Z"/>
+</w16cex:commentsExtensible>
+</file>
+
+<file path=word/commentsIds.xml><?xml version="1.0" encoding="utf-8"?>
+<w16cid:commentsIds xmlns:wpc="http://schemas.microsoft.com/office/word/2010/wordprocessingCanvas" xmlns:cx="http://schemas.microsoft.com/office/drawing/2014/chartex" xmlns:cx1="http://schemas.microsoft.com/office/drawing/2015/9/8/chartex" xmlns:cx2="http://schemas.microsoft.com/office/drawing/2015/10/21/chartex" xmlns:cx3="http://schemas.microsoft.com/office/drawing/2016/5/9/chartex" xmlns:cx4="http://schemas.microsoft.com/office/drawing/2016/5/10/chartex" xmlns:cx5="http://schemas.microsoft.com/office/drawing/2016/5/11/chartex" xmlns:cx6="http://schemas.microsoft.com/office/drawing/2016/5/12/chartex" xmlns:cx7="http://schemas.microsoft.com/office/drawing/2016/5/13/chartex" xmlns:cx8="http://schemas.microsoft.com/office/drawing/2016/5/14/chartex" xmlns:mc="http://schemas.openxmlformats.org/markup-compatibility/2006" xmlns:aink="http://schemas.microsoft.com/office/drawing/2016/ink" xmlns:am3d="http://schemas.microsoft.com/office/drawing/2017/model3d" xmlns:o="urn:schemas-microsoft-com:office:office" xmlns:r="http://schemas.openxmlformats.org/officeDocument/2006/relationships" xmlns:m="http://schemas.openxmlformats.org/officeDocument/2006/math" xmlns:v="urn:schemas-microsoft-com:vml" xmlns:wp14="http://schemas.microsoft.com/office/word/2010/wordprocessingDrawing" xmlns:wp="http://schemas.openxmlformats.org/drawingml/2006/wordprocessingDrawing" xmlns:w10="urn:schemas-microsoft-com:office:word" xmlns:w="http://schemas.openxmlformats.org/wordprocessingml/2006/main" xmlns:w14="http://schemas.microsoft.com/office/word/2010/wordml" xmlns:w15="http://schemas.microsoft.com/office/word/2012/wordml" xmlns:w16cex="http://schemas.microsoft.com/office/word/2018/wordml/cex" xmlns:w16cid="http://schemas.microsoft.com/office/word/2016/wordml/cid" xmlns:w16="http://schemas.microsoft.com/office/word/2018/wordml" xmlns:w16se="http://schemas.microsoft.com/office/word/2015/wordml/symex" xmlns:wpg="http://schemas.microsoft.com/office/word/2010/wordprocessingGroup" xmlns:wpi="http://schemas.microsoft.com/office/word/2010/wordprocessingInk" xmlns:wne="http://schemas.microsoft.com/office/word/2006/wordml" xmlns:wps="http://schemas.microsoft.com/office/word/2010/wordprocessingShape" mc:Ignorable="w14 w15 w16se w16cid w16 w16cex wp14">
+  <w16cid:commentId w16cid:paraId="5F589A38" w16cid:durableId="23728D05"/>
+</w16cid:commentsIds>
+</file>
+
 <file path=word/endnotes.xml><?xml version="1.0" encoding="utf-8"?>
-<w:endnotes xmlns:wpc="http://schemas.microsoft.com/office/word/2010/wordprocessingCanvas" xmlns:cx="http://schemas.microsoft.com/office/drawing/2014/chartex" xmlns:cx1="http://schemas.microsoft.com/office/drawing/2015/9/8/chartex" xmlns:cx2="http://schemas.microsoft.com/office/drawing/2015/10/21/chartex" xmlns:cx3="http://schemas.microsoft.com/office/drawing/2016/5/9/chartex" xmlns:cx4="http://schemas.microsoft.com/office/drawing/2016/5/10/chartex" xmlns:cx5="http://schemas.microsoft.com/office/drawing/2016/5/11/chartex" xmlns:cx6="http://schemas.microsoft.com/office/drawing/2016/5/12/chartex" xmlns:cx7="http://schemas.microsoft.com/office/drawing/2016/5/13/chartex" xmlns:cx8="http://schemas.microsoft.com/office/drawing/2016/5/14/chartex" xmlns:mc="http://schemas.openxmlformats.org/markup-compatibility/2006" xmlns:aink="http://schemas.microsoft.com/office/drawing/2016/ink" xmlns:am3d="http://schemas.microsoft.com/office/drawing/2017/model3d" xmlns:o="urn:schemas-microsoft-com:office:office" xmlns:r="http://schemas.openxmlformats.org/officeDocument/2006/relationships" xmlns:m="http://schemas.openxmlformats.org/officeDocument/2006/math" xmlns:v="urn:schemas-microsoft-com:vml" xmlns:wp14="http://schemas.microsoft.com/office/word/2010/wordprocessingDrawing" xmlns:wp="http://schemas.openxmlformats.org/drawingml/2006/wordprocessingDrawing" xmlns:w10="urn:schemas-microsoft-com:office:word" xmlns:w="http://schemas.openxmlformats.org/wordprocessingml/2006/main" xmlns:w14="http://schemas.microsoft.com/office/word/2010/wordml" xmlns:w15="http://schemas.microsoft.com/office/word/2012/wordml" xmlns:w16cid="http://schemas.microsoft.com/office/word/2016/wordml/cid" xmlns:w16se="http://schemas.microsoft.com/office/word/2015/wordml/symex" xmlns:wpg="http://schemas.microsoft.com/office/word/2010/wordprocessingGroup" xmlns:wpi="http://schemas.microsoft.com/office/word/2010/wordprocessingInk" xmlns:wne="http://schemas.microsoft.com/office/word/2006/wordml" xmlns:wps="http://schemas.microsoft.com/office/word/2010/wordprocessingShape" mc:Ignorable="w14 w15 w16se w16cid wp14">
+<w:endnotes xmlns:wpc="http://schemas.microsoft.com/office/word/2010/wordprocessingCanvas" xmlns:cx="http://schemas.microsoft.com/office/drawing/2014/chartex" xmlns:cx1="http://schemas.microsoft.com/office/drawing/2015/9/8/chartex" xmlns:cx2="http://schemas.microsoft.com/office/drawing/2015/10/21/chartex" xmlns:cx3="http://schemas.microsoft.com/office/drawing/2016/5/9/chartex" xmlns:cx4="http://schemas.microsoft.com/office/drawing/2016/5/10/chartex" xmlns:cx5="http://schemas.microsoft.com/office/drawing/2016/5/11/chartex" xmlns:cx6="http://schemas.microsoft.com/office/drawing/2016/5/12/chartex" xmlns:cx7="http://schemas.microsoft.com/office/drawing/2016/5/13/chartex" xmlns:cx8="http://schemas.microsoft.com/office/drawing/2016/5/14/chartex" xmlns:mc="http://schemas.openxmlformats.org/markup-compatibility/2006" xmlns:aink="http://schemas.microsoft.com/office/drawing/2016/ink" xmlns:am3d="http://schemas.microsoft.com/office/drawing/2017/model3d" xmlns:o="urn:schemas-microsoft-com:office:office" xmlns:r="http://schemas.openxmlformats.org/officeDocument/2006/relationships" xmlns:m="http://schemas.openxmlformats.org/officeDocument/2006/math" xmlns:v="urn:schemas-microsoft-com:vml" xmlns:wp14="http://schemas.microsoft.com/office/word/2010/wordprocessingDrawing" xmlns:wp="http://schemas.openxmlformats.org/drawingml/2006/wordprocessingDrawing" xmlns:w10="urn:schemas-microsoft-com:office:word" xmlns:w="http://schemas.openxmlformats.org/wordprocessingml/2006/main" xmlns:w14="http://schemas.microsoft.com/office/word/2010/wordml" xmlns:w15="http://schemas.microsoft.com/office/word/2012/wordml" xmlns:w16cex="http://schemas.microsoft.com/office/word/2018/wordml/cex" xmlns:w16cid="http://schemas.microsoft.com/office/word/2016/wordml/cid" xmlns:w16="http://schemas.microsoft.com/office/word/2018/wordml" xmlns:w16se="http://schemas.microsoft.com/office/word/2015/wordml/symex" xmlns:wpg="http://schemas.microsoft.com/office/word/2010/wordprocessingGroup" xmlns:wpi="http://schemas.microsoft.com/office/word/2010/wordprocessingInk" xmlns:wne="http://schemas.microsoft.com/office/word/2006/wordml" xmlns:wps="http://schemas.microsoft.com/office/word/2010/wordprocessingShape" mc:Ignorable="w14 w15 w16se w16cid w16 w16cex wp14">
   <w:endnote w:type="separator" w:id="-1">
     <w:p>
       <w:r>
@@ -1150,7 +2437,7 @@
 </file>
 
 <file path=word/footer1.xml><?xml version="1.0" encoding="utf-8"?>
-<w:ftr xmlns:wpc="http://schemas.microsoft.com/office/word/2010/wordprocessingCanvas" xmlns:cx="http://schemas.microsoft.com/office/drawing/2014/chartex" xmlns:cx1="http://schemas.microsoft.com/office/drawing/2015/9/8/chartex" xmlns:cx2="http://schemas.microsoft.com/office/drawing/2015/10/21/chartex" xmlns:cx3="http://schemas.microsoft.com/office/drawing/2016/5/9/chartex" xmlns:cx4="http://schemas.microsoft.com/office/drawing/2016/5/10/chartex" xmlns:cx5="http://schemas.microsoft.com/office/drawing/2016/5/11/chartex" xmlns:cx6="http://schemas.microsoft.com/office/drawing/2016/5/12/chartex" xmlns:cx7="http://schemas.microsoft.com/office/drawing/2016/5/13/chartex" xmlns:cx8="http://schemas.microsoft.com/office/drawing/2016/5/14/chartex" xmlns:mc="http://schemas.openxmlformats.org/markup-compatibility/2006" xmlns:aink="http://schemas.microsoft.com/office/drawing/2016/ink" xmlns:am3d="http://schemas.microsoft.com/office/drawing/2017/model3d" xmlns:o="urn:schemas-microsoft-com:office:office" xmlns:r="http://schemas.openxmlformats.org/officeDocument/2006/relationships" xmlns:m="http://schemas.openxmlformats.org/officeDocument/2006/math" xmlns:v="urn:schemas-microsoft-com:vml" xmlns:wp14="http://schemas.microsoft.com/office/word/2010/wordprocessingDrawing" xmlns:wp="http://schemas.openxmlformats.org/drawingml/2006/wordprocessingDrawing" xmlns:w10="urn:schemas-microsoft-com:office:word" xmlns:w="http://schemas.openxmlformats.org/wordprocessingml/2006/main" xmlns:w14="http://schemas.microsoft.com/office/word/2010/wordml" xmlns:w15="http://schemas.microsoft.com/office/word/2012/wordml" xmlns:w16cid="http://schemas.microsoft.com/office/word/2016/wordml/cid" xmlns:w16se="http://schemas.microsoft.com/office/word/2015/wordml/symex" xmlns:wpg="http://schemas.microsoft.com/office/word/2010/wordprocessingGroup" xmlns:wpi="http://schemas.microsoft.com/office/word/2010/wordprocessingInk" xmlns:wne="http://schemas.microsoft.com/office/word/2006/wordml" xmlns:wps="http://schemas.microsoft.com/office/word/2010/wordprocessingShape" mc:Ignorable="w14 w15 w16se w16cid wp14">
+<w:ftr xmlns:wpc="http://schemas.microsoft.com/office/word/2010/wordprocessingCanvas" xmlns:cx="http://schemas.microsoft.com/office/drawing/2014/chartex" xmlns:cx1="http://schemas.microsoft.com/office/drawing/2015/9/8/chartex" xmlns:cx2="http://schemas.microsoft.com/office/drawing/2015/10/21/chartex" xmlns:cx3="http://schemas.microsoft.com/office/drawing/2016/5/9/chartex" xmlns:cx4="http://schemas.microsoft.com/office/drawing/2016/5/10/chartex" xmlns:cx5="http://schemas.microsoft.com/office/drawing/2016/5/11/chartex" xmlns:cx6="http://schemas.microsoft.com/office/drawing/2016/5/12/chartex" xmlns:cx7="http://schemas.microsoft.com/office/drawing/2016/5/13/chartex" xmlns:cx8="http://schemas.microsoft.com/office/drawing/2016/5/14/chartex" xmlns:mc="http://schemas.openxmlformats.org/markup-compatibility/2006" xmlns:aink="http://schemas.microsoft.com/office/drawing/2016/ink" xmlns:am3d="http://schemas.microsoft.com/office/drawing/2017/model3d" xmlns:o="urn:schemas-microsoft-com:office:office" xmlns:r="http://schemas.openxmlformats.org/officeDocument/2006/relationships" xmlns:m="http://schemas.openxmlformats.org/officeDocument/2006/math" xmlns:v="urn:schemas-microsoft-com:vml" xmlns:wp14="http://schemas.microsoft.com/office/word/2010/wordprocessingDrawing" xmlns:wp="http://schemas.openxmlformats.org/drawingml/2006/wordprocessingDrawing" xmlns:w10="urn:schemas-microsoft-com:office:word" xmlns:w="http://schemas.openxmlformats.org/wordprocessingml/2006/main" xmlns:w14="http://schemas.microsoft.com/office/word/2010/wordml" xmlns:w15="http://schemas.microsoft.com/office/word/2012/wordml" xmlns:w16cex="http://schemas.microsoft.com/office/word/2018/wordml/cex" xmlns:w16cid="http://schemas.microsoft.com/office/word/2016/wordml/cid" xmlns:w16="http://schemas.microsoft.com/office/word/2018/wordml" xmlns:w16se="http://schemas.microsoft.com/office/word/2015/wordml/symex" xmlns:wpg="http://schemas.microsoft.com/office/word/2010/wordprocessingGroup" xmlns:wpi="http://schemas.microsoft.com/office/word/2010/wordprocessingInk" xmlns:wne="http://schemas.microsoft.com/office/word/2006/wordml" xmlns:wps="http://schemas.microsoft.com/office/word/2010/wordprocessingShape" mc:Ignorable="w14 w15 w16se w16cid w16 w16cex wp14">
   <w:p>
     <w:pPr>
       <w:pStyle w:val="Footer"/>
@@ -1160,7 +2447,7 @@
 </file>
 
 <file path=word/footer2.xml><?xml version="1.0" encoding="utf-8"?>
-<w:ftr xmlns:wpc="http://schemas.microsoft.com/office/word/2010/wordprocessingCanvas" xmlns:cx="http://schemas.microsoft.com/office/drawing/2014/chartex" xmlns:cx1="http://schemas.microsoft.com/office/drawing/2015/9/8/chartex" xmlns:cx2="http://schemas.microsoft.com/office/drawing/2015/10/21/chartex" xmlns:cx3="http://schemas.microsoft.com/office/drawing/2016/5/9/chartex" xmlns:cx4="http://schemas.microsoft.com/office/drawing/2016/5/10/chartex" xmlns:cx5="http://schemas.microsoft.com/office/drawing/2016/5/11/chartex" xmlns:cx6="http://schemas.microsoft.com/office/drawing/2016/5/12/chartex" xmlns:cx7="http://schemas.microsoft.com/office/drawing/2016/5/13/chartex" xmlns:cx8="http://schemas.microsoft.com/office/drawing/2016/5/14/chartex" xmlns:mc="http://schemas.openxmlformats.org/markup-compatibility/2006" xmlns:aink="http://schemas.microsoft.com/office/drawing/2016/ink" xmlns:am3d="http://schemas.microsoft.com/office/drawing/2017/model3d" xmlns:o="urn:schemas-microsoft-com:office:office" xmlns:r="http://schemas.openxmlformats.org/officeDocument/2006/relationships" xmlns:m="http://schemas.openxmlformats.org/officeDocument/2006/math" xmlns:v="urn:schemas-microsoft-com:vml" xmlns:wp14="http://schemas.microsoft.com/office/word/2010/wordprocessingDrawing" xmlns:wp="http://schemas.openxmlformats.org/drawingml/2006/wordprocessingDrawing" xmlns:w10="urn:schemas-microsoft-com:office:word" xmlns:w="http://schemas.openxmlformats.org/wordprocessingml/2006/main" xmlns:w14="http://schemas.microsoft.com/office/word/2010/wordml" xmlns:w15="http://schemas.microsoft.com/office/word/2012/wordml" xmlns:w16cid="http://schemas.microsoft.com/office/word/2016/wordml/cid" xmlns:w16se="http://schemas.microsoft.com/office/word/2015/wordml/symex" xmlns:wpg="http://schemas.microsoft.com/office/word/2010/wordprocessingGroup" xmlns:wpi="http://schemas.microsoft.com/office/word/2010/wordprocessingInk" xmlns:wne="http://schemas.microsoft.com/office/word/2006/wordml" xmlns:wps="http://schemas.microsoft.com/office/word/2010/wordprocessingShape" mc:Ignorable="w14 w15 w16se w16cid wp14">
+<w:ftr xmlns:wpc="http://schemas.microsoft.com/office/word/2010/wordprocessingCanvas" xmlns:cx="http://schemas.microsoft.com/office/drawing/2014/chartex" xmlns:cx1="http://schemas.microsoft.com/office/drawing/2015/9/8/chartex" xmlns:cx2="http://schemas.microsoft.com/office/drawing/2015/10/21/chartex" xmlns:cx3="http://schemas.microsoft.com/office/drawing/2016/5/9/chartex" xmlns:cx4="http://schemas.microsoft.com/office/drawing/2016/5/10/chartex" xmlns:cx5="http://schemas.microsoft.com/office/drawing/2016/5/11/chartex" xmlns:cx6="http://schemas.microsoft.com/office/drawing/2016/5/12/chartex" xmlns:cx7="http://schemas.microsoft.com/office/drawing/2016/5/13/chartex" xmlns:cx8="http://schemas.microsoft.com/office/drawing/2016/5/14/chartex" xmlns:mc="http://schemas.openxmlformats.org/markup-compatibility/2006" xmlns:aink="http://schemas.microsoft.com/office/drawing/2016/ink" xmlns:am3d="http://schemas.microsoft.com/office/drawing/2017/model3d" xmlns:o="urn:schemas-microsoft-com:office:office" xmlns:r="http://schemas.openxmlformats.org/officeDocument/2006/relationships" xmlns:m="http://schemas.openxmlformats.org/officeDocument/2006/math" xmlns:v="urn:schemas-microsoft-com:vml" xmlns:wp14="http://schemas.microsoft.com/office/word/2010/wordprocessingDrawing" xmlns:wp="http://schemas.openxmlformats.org/drawingml/2006/wordprocessingDrawing" xmlns:w10="urn:schemas-microsoft-com:office:word" xmlns:w="http://schemas.openxmlformats.org/wordprocessingml/2006/main" xmlns:w14="http://schemas.microsoft.com/office/word/2010/wordml" xmlns:w15="http://schemas.microsoft.com/office/word/2012/wordml" xmlns:w16cex="http://schemas.microsoft.com/office/word/2018/wordml/cex" xmlns:w16cid="http://schemas.microsoft.com/office/word/2016/wordml/cid" xmlns:w16="http://schemas.microsoft.com/office/word/2018/wordml" xmlns:w16se="http://schemas.microsoft.com/office/word/2015/wordml/symex" xmlns:wpg="http://schemas.microsoft.com/office/word/2010/wordprocessingGroup" xmlns:wpi="http://schemas.microsoft.com/office/word/2010/wordprocessingInk" xmlns:wne="http://schemas.microsoft.com/office/word/2006/wordml" xmlns:wps="http://schemas.microsoft.com/office/word/2010/wordprocessingShape" mc:Ignorable="w14 w15 w16se w16cid w16 w16cex wp14">
   <w:p>
     <w:pPr>
       <w:pStyle w:val="Footer"/>
@@ -1259,7 +2546,6 @@
                       <a:ln>
                         <a:noFill/>
                       </a:ln>
-                      <a:extLst/>
                     </wps:spPr>
                     <wps:txbx>
                       <w:txbxContent>
@@ -1287,7 +2573,7 @@
         </mc:Choice>
         <mc:Fallback>
           <w:pict>
-            <v:shape w14:anchorId="3497A6D2" id="Freeform 3" o:spid="_x0000_s1029" alt="Title: Blue University of Kansas Header - Description: Blue University of Kansas Header&#10;" style="position:absolute;left:0;text-align:left;margin-left:.75pt;margin-top:771.75pt;width:614.3pt;height:7.2pt;z-index:-251652096;visibility:visible;mso-wrap-style:square;mso-width-percent:0;mso-height-percent:0;mso-wrap-distance-left:9pt;mso-wrap-distance-top:0;mso-wrap-distance-right:9pt;mso-wrap-distance-bottom:0;mso-position-horizontal:absolute;mso-position-horizontal-relative:page;mso-position-vertical:absolute;mso-position-vertical-relative:page;mso-width-percent:0;mso-height-percent:0;mso-width-relative:page;mso-height-relative:page;v-text-anchor:top" coordsize="9800,1608" o:spt="100" o:gfxdata="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" o:allowincell="f" adj="-11796480,,5400" path="m,1607r9800,l9800,,,,,1607xe" fillcolor="#dd550c" stroked="f">
+            <v:shape w14:anchorId="3497A6D2" id="Freeform 3" o:spid="_x0000_s1029" alt="Title: Blue University of Kansas Header - Description: Blue University of Kansas Header&#10;" style="position:absolute;left:0;text-align:left;margin-left:.75pt;margin-top:771.75pt;width:614.3pt;height:7.2pt;z-index:-251652096;visibility:visible;mso-wrap-style:square;mso-width-percent:0;mso-height-percent:0;mso-wrap-distance-left:9pt;mso-wrap-distance-top:0;mso-wrap-distance-right:9pt;mso-wrap-distance-bottom:0;mso-position-horizontal:absolute;mso-position-horizontal-relative:page;mso-position-vertical:absolute;mso-position-vertical-relative:page;mso-width-percent:0;mso-height-percent:0;mso-width-relative:page;mso-height-relative:page;v-text-anchor:top" coordsize="9800,1608" o:spt="100" o:gfxdata="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" o:allowincell="f" adj="-11796480,,5400" path="m,1607r9800,l9800,,,,,1607xe" fillcolor="#dd550c" stroked="f">
               <v:stroke joinstyle="miter"/>
               <v:formulas/>
               <v:path arrowok="t" o:connecttype="custom" o:connectlocs="0,91383;7801610,91383;7801610,0;0,0;0,91383" o:connectangles="0,0,0,0,0" textboxrect="0,0,9800,1608"/>
@@ -1311,7 +2597,7 @@
 </file>
 
 <file path=word/footer3.xml><?xml version="1.0" encoding="utf-8"?>
-<w:ftr xmlns:wpc="http://schemas.microsoft.com/office/word/2010/wordprocessingCanvas" xmlns:cx="http://schemas.microsoft.com/office/drawing/2014/chartex" xmlns:cx1="http://schemas.microsoft.com/office/drawing/2015/9/8/chartex" xmlns:cx2="http://schemas.microsoft.com/office/drawing/2015/10/21/chartex" xmlns:cx3="http://schemas.microsoft.com/office/drawing/2016/5/9/chartex" xmlns:cx4="http://schemas.microsoft.com/office/drawing/2016/5/10/chartex" xmlns:cx5="http://schemas.microsoft.com/office/drawing/2016/5/11/chartex" xmlns:cx6="http://schemas.microsoft.com/office/drawing/2016/5/12/chartex" xmlns:cx7="http://schemas.microsoft.com/office/drawing/2016/5/13/chartex" xmlns:cx8="http://schemas.microsoft.com/office/drawing/2016/5/14/chartex" xmlns:mc="http://schemas.openxmlformats.org/markup-compatibility/2006" xmlns:aink="http://schemas.microsoft.com/office/drawing/2016/ink" xmlns:am3d="http://schemas.microsoft.com/office/drawing/2017/model3d" xmlns:o="urn:schemas-microsoft-com:office:office" xmlns:r="http://schemas.openxmlformats.org/officeDocument/2006/relationships" xmlns:m="http://schemas.openxmlformats.org/officeDocument/2006/math" xmlns:v="urn:schemas-microsoft-com:vml" xmlns:wp14="http://schemas.microsoft.com/office/word/2010/wordprocessingDrawing" xmlns:wp="http://schemas.openxmlformats.org/drawingml/2006/wordprocessingDrawing" xmlns:w10="urn:schemas-microsoft-com:office:word" xmlns:w="http://schemas.openxmlformats.org/wordprocessingml/2006/main" xmlns:w14="http://schemas.microsoft.com/office/word/2010/wordml" xmlns:w15="http://schemas.microsoft.com/office/word/2012/wordml" xmlns:w16cid="http://schemas.microsoft.com/office/word/2016/wordml/cid" xmlns:w16se="http://schemas.microsoft.com/office/word/2015/wordml/symex" xmlns:wpg="http://schemas.microsoft.com/office/word/2010/wordprocessingGroup" xmlns:wpi="http://schemas.microsoft.com/office/word/2010/wordprocessingInk" xmlns:wne="http://schemas.microsoft.com/office/word/2006/wordml" xmlns:wps="http://schemas.microsoft.com/office/word/2010/wordprocessingShape" mc:Ignorable="w14 w15 w16se w16cid wp14">
+<w:ftr xmlns:wpc="http://schemas.microsoft.com/office/word/2010/wordprocessingCanvas" xmlns:cx="http://schemas.microsoft.com/office/drawing/2014/chartex" xmlns:cx1="http://schemas.microsoft.com/office/drawing/2015/9/8/chartex" xmlns:cx2="http://schemas.microsoft.com/office/drawing/2015/10/21/chartex" xmlns:cx3="http://schemas.microsoft.com/office/drawing/2016/5/9/chartex" xmlns:cx4="http://schemas.microsoft.com/office/drawing/2016/5/10/chartex" xmlns:cx5="http://schemas.microsoft.com/office/drawing/2016/5/11/chartex" xmlns:cx6="http://schemas.microsoft.com/office/drawing/2016/5/12/chartex" xmlns:cx7="http://schemas.microsoft.com/office/drawing/2016/5/13/chartex" xmlns:cx8="http://schemas.microsoft.com/office/drawing/2016/5/14/chartex" xmlns:mc="http://schemas.openxmlformats.org/markup-compatibility/2006" xmlns:aink="http://schemas.microsoft.com/office/drawing/2016/ink" xmlns:am3d="http://schemas.microsoft.com/office/drawing/2017/model3d" xmlns:o="urn:schemas-microsoft-com:office:office" xmlns:r="http://schemas.openxmlformats.org/officeDocument/2006/relationships" xmlns:m="http://schemas.openxmlformats.org/officeDocument/2006/math" xmlns:v="urn:schemas-microsoft-com:vml" xmlns:wp14="http://schemas.microsoft.com/office/word/2010/wordprocessingDrawing" xmlns:wp="http://schemas.openxmlformats.org/drawingml/2006/wordprocessingDrawing" xmlns:w10="urn:schemas-microsoft-com:office:word" xmlns:w="http://schemas.openxmlformats.org/wordprocessingml/2006/main" xmlns:w14="http://schemas.microsoft.com/office/word/2010/wordml" xmlns:w15="http://schemas.microsoft.com/office/word/2012/wordml" xmlns:w16cex="http://schemas.microsoft.com/office/word/2018/wordml/cex" xmlns:w16cid="http://schemas.microsoft.com/office/word/2016/wordml/cid" xmlns:w16="http://schemas.microsoft.com/office/word/2018/wordml" xmlns:w16se="http://schemas.microsoft.com/office/word/2015/wordml/symex" xmlns:wpg="http://schemas.microsoft.com/office/word/2010/wordprocessingGroup" xmlns:wpi="http://schemas.microsoft.com/office/word/2010/wordprocessingInk" xmlns:wne="http://schemas.microsoft.com/office/word/2006/wordml" xmlns:wps="http://schemas.microsoft.com/office/word/2010/wordprocessingShape" mc:Ignorable="w14 w15 w16se w16cid w16 w16cex wp14">
   <w:p>
     <w:pPr>
       <w:pStyle w:val="Footer"/>
@@ -1321,7 +2607,7 @@
 </file>
 
 <file path=word/footnotes.xml><?xml version="1.0" encoding="utf-8"?>
-<w:footnotes xmlns:wpc="http://schemas.microsoft.com/office/word/2010/wordprocessingCanvas" xmlns:cx="http://schemas.microsoft.com/office/drawing/2014/chartex" xmlns:cx1="http://schemas.microsoft.com/office/drawing/2015/9/8/chartex" xmlns:cx2="http://schemas.microsoft.com/office/drawing/2015/10/21/chartex" xmlns:cx3="http://schemas.microsoft.com/office/drawing/2016/5/9/chartex" xmlns:cx4="http://schemas.microsoft.com/office/drawing/2016/5/10/chartex" xmlns:cx5="http://schemas.microsoft.com/office/drawing/2016/5/11/chartex" xmlns:cx6="http://schemas.microsoft.com/office/drawing/2016/5/12/chartex" xmlns:cx7="http://schemas.microsoft.com/office/drawing/2016/5/13/chartex" xmlns:cx8="http://schemas.microsoft.com/office/drawing/2016/5/14/chartex" xmlns:mc="http://schemas.openxmlformats.org/markup-compatibility/2006" xmlns:aink="http://schemas.microsoft.com/office/drawing/2016/ink" xmlns:am3d="http://schemas.microsoft.com/office/drawing/2017/model3d" xmlns:o="urn:schemas-microsoft-com:office:office" xmlns:r="http://schemas.openxmlformats.org/officeDocument/2006/relationships" xmlns:m="http://schemas.openxmlformats.org/officeDocument/2006/math" xmlns:v="urn:schemas-microsoft-com:vml" xmlns:wp14="http://schemas.microsoft.com/office/word/2010/wordprocessingDrawing" xmlns:wp="http://schemas.openxmlformats.org/drawingml/2006/wordprocessingDrawing" xmlns:w10="urn:schemas-microsoft-com:office:word" xmlns:w="http://schemas.openxmlformats.org/wordprocessingml/2006/main" xmlns:w14="http://schemas.microsoft.com/office/word/2010/wordml" xmlns:w15="http://schemas.microsoft.com/office/word/2012/wordml" xmlns:w16cid="http://schemas.microsoft.com/office/word/2016/wordml/cid" xmlns:w16se="http://schemas.microsoft.com/office/word/2015/wordml/symex" xmlns:wpg="http://schemas.microsoft.com/office/word/2010/wordprocessingGroup" xmlns:wpi="http://schemas.microsoft.com/office/word/2010/wordprocessingInk" xmlns:wne="http://schemas.microsoft.com/office/word/2006/wordml" xmlns:wps="http://schemas.microsoft.com/office/word/2010/wordprocessingShape" mc:Ignorable="w14 w15 w16se w16cid wp14">
+<w:footnotes xmlns:wpc="http://schemas.microsoft.com/office/word/2010/wordprocessingCanvas" xmlns:cx="http://schemas.microsoft.com/office/drawing/2014/chartex" xmlns:cx1="http://schemas.microsoft.com/office/drawing/2015/9/8/chartex" xmlns:cx2="http://schemas.microsoft.com/office/drawing/2015/10/21/chartex" xmlns:cx3="http://schemas.microsoft.com/office/drawing/2016/5/9/chartex" xmlns:cx4="http://schemas.microsoft.com/office/drawing/2016/5/10/chartex" xmlns:cx5="http://schemas.microsoft.com/office/drawing/2016/5/11/chartex" xmlns:cx6="http://schemas.microsoft.com/office/drawing/2016/5/12/chartex" xmlns:cx7="http://schemas.microsoft.com/office/drawing/2016/5/13/chartex" xmlns:cx8="http://schemas.microsoft.com/office/drawing/2016/5/14/chartex" xmlns:mc="http://schemas.openxmlformats.org/markup-compatibility/2006" xmlns:aink="http://schemas.microsoft.com/office/drawing/2016/ink" xmlns:am3d="http://schemas.microsoft.com/office/drawing/2017/model3d" xmlns:o="urn:schemas-microsoft-com:office:office" xmlns:r="http://schemas.openxmlformats.org/officeDocument/2006/relationships" xmlns:m="http://schemas.openxmlformats.org/officeDocument/2006/math" xmlns:v="urn:schemas-microsoft-com:vml" xmlns:wp14="http://schemas.microsoft.com/office/word/2010/wordprocessingDrawing" xmlns:wp="http://schemas.openxmlformats.org/drawingml/2006/wordprocessingDrawing" xmlns:w10="urn:schemas-microsoft-com:office:word" xmlns:w="http://schemas.openxmlformats.org/wordprocessingml/2006/main" xmlns:w14="http://schemas.microsoft.com/office/word/2010/wordml" xmlns:w15="http://schemas.microsoft.com/office/word/2012/wordml" xmlns:w16cex="http://schemas.microsoft.com/office/word/2018/wordml/cex" xmlns:w16cid="http://schemas.microsoft.com/office/word/2016/wordml/cid" xmlns:w16="http://schemas.microsoft.com/office/word/2018/wordml" xmlns:w16se="http://schemas.microsoft.com/office/word/2015/wordml/symex" xmlns:wpg="http://schemas.microsoft.com/office/word/2010/wordprocessingGroup" xmlns:wpi="http://schemas.microsoft.com/office/word/2010/wordprocessingInk" xmlns:wne="http://schemas.microsoft.com/office/word/2006/wordml" xmlns:wps="http://schemas.microsoft.com/office/word/2010/wordprocessingShape" mc:Ignorable="w14 w15 w16se w16cid w16 w16cex wp14">
   <w:footnote w:type="separator" w:id="-1">
     <w:p>
       <w:r>
@@ -1340,7 +2626,7 @@
 </file>
 
 <file path=word/header1.xml><?xml version="1.0" encoding="utf-8"?>
-<w:hdr xmlns:wpc="http://schemas.microsoft.com/office/word/2010/wordprocessingCanvas" xmlns:cx="http://schemas.microsoft.com/office/drawing/2014/chartex" xmlns:cx1="http://schemas.microsoft.com/office/drawing/2015/9/8/chartex" xmlns:cx2="http://schemas.microsoft.com/office/drawing/2015/10/21/chartex" xmlns:cx3="http://schemas.microsoft.com/office/drawing/2016/5/9/chartex" xmlns:cx4="http://schemas.microsoft.com/office/drawing/2016/5/10/chartex" xmlns:cx5="http://schemas.microsoft.com/office/drawing/2016/5/11/chartex" xmlns:cx6="http://schemas.microsoft.com/office/drawing/2016/5/12/chartex" xmlns:cx7="http://schemas.microsoft.com/office/drawing/2016/5/13/chartex" xmlns:cx8="http://schemas.microsoft.com/office/drawing/2016/5/14/chartex" xmlns:mc="http://schemas.openxmlformats.org/markup-compatibility/2006" xmlns:aink="http://schemas.microsoft.com/office/drawing/2016/ink" xmlns:am3d="http://schemas.microsoft.com/office/drawing/2017/model3d" xmlns:o="urn:schemas-microsoft-com:office:office" xmlns:r="http://schemas.openxmlformats.org/officeDocument/2006/relationships" xmlns:m="http://schemas.openxmlformats.org/officeDocument/2006/math" xmlns:v="urn:schemas-microsoft-com:vml" xmlns:wp14="http://schemas.microsoft.com/office/word/2010/wordprocessingDrawing" xmlns:wp="http://schemas.openxmlformats.org/drawingml/2006/wordprocessingDrawing" xmlns:w10="urn:schemas-microsoft-com:office:word" xmlns:w="http://schemas.openxmlformats.org/wordprocessingml/2006/main" xmlns:w14="http://schemas.microsoft.com/office/word/2010/wordml" xmlns:w15="http://schemas.microsoft.com/office/word/2012/wordml" xmlns:w16cid="http://schemas.microsoft.com/office/word/2016/wordml/cid" xmlns:w16se="http://schemas.microsoft.com/office/word/2015/wordml/symex" xmlns:wpg="http://schemas.microsoft.com/office/word/2010/wordprocessingGroup" xmlns:wpi="http://schemas.microsoft.com/office/word/2010/wordprocessingInk" xmlns:wne="http://schemas.microsoft.com/office/word/2006/wordml" xmlns:wps="http://schemas.microsoft.com/office/word/2010/wordprocessingShape" mc:Ignorable="w14 w15 w16se w16cid wp14">
+<w:hdr xmlns:wpc="http://schemas.microsoft.com/office/word/2010/wordprocessingCanvas" xmlns:cx="http://schemas.microsoft.com/office/drawing/2014/chartex" xmlns:cx1="http://schemas.microsoft.com/office/drawing/2015/9/8/chartex" xmlns:cx2="http://schemas.microsoft.com/office/drawing/2015/10/21/chartex" xmlns:cx3="http://schemas.microsoft.com/office/drawing/2016/5/9/chartex" xmlns:cx4="http://schemas.microsoft.com/office/drawing/2016/5/10/chartex" xmlns:cx5="http://schemas.microsoft.com/office/drawing/2016/5/11/chartex" xmlns:cx6="http://schemas.microsoft.com/office/drawing/2016/5/12/chartex" xmlns:cx7="http://schemas.microsoft.com/office/drawing/2016/5/13/chartex" xmlns:cx8="http://schemas.microsoft.com/office/drawing/2016/5/14/chartex" xmlns:mc="http://schemas.openxmlformats.org/markup-compatibility/2006" xmlns:aink="http://schemas.microsoft.com/office/drawing/2016/ink" xmlns:am3d="http://schemas.microsoft.com/office/drawing/2017/model3d" xmlns:o="urn:schemas-microsoft-com:office:office" xmlns:r="http://schemas.openxmlformats.org/officeDocument/2006/relationships" xmlns:m="http://schemas.openxmlformats.org/officeDocument/2006/math" xmlns:v="urn:schemas-microsoft-com:vml" xmlns:wp14="http://schemas.microsoft.com/office/word/2010/wordprocessingDrawing" xmlns:wp="http://schemas.openxmlformats.org/drawingml/2006/wordprocessingDrawing" xmlns:w10="urn:schemas-microsoft-com:office:word" xmlns:w="http://schemas.openxmlformats.org/wordprocessingml/2006/main" xmlns:w14="http://schemas.microsoft.com/office/word/2010/wordml" xmlns:w15="http://schemas.microsoft.com/office/word/2012/wordml" xmlns:w16cex="http://schemas.microsoft.com/office/word/2018/wordml/cex" xmlns:w16cid="http://schemas.microsoft.com/office/word/2016/wordml/cid" xmlns:w16="http://schemas.microsoft.com/office/word/2018/wordml" xmlns:w16se="http://schemas.microsoft.com/office/word/2015/wordml/symex" xmlns:wpg="http://schemas.microsoft.com/office/word/2010/wordprocessingGroup" xmlns:wpi="http://schemas.microsoft.com/office/word/2010/wordprocessingInk" xmlns:wne="http://schemas.microsoft.com/office/word/2006/wordml" xmlns:wps="http://schemas.microsoft.com/office/word/2010/wordprocessingShape" mc:Ignorable="w14 w15 w16se w16cid w16 w16cex wp14">
   <w:p>
     <w:pPr>
       <w:pStyle w:val="Header"/>
@@ -1350,7 +2636,7 @@
 </file>
 
 <file path=word/header2.xml><?xml version="1.0" encoding="utf-8"?>
-<w:hdr xmlns:wpc="http://schemas.microsoft.com/office/word/2010/wordprocessingCanvas" xmlns:cx="http://schemas.microsoft.com/office/drawing/2014/chartex" xmlns:cx1="http://schemas.microsoft.com/office/drawing/2015/9/8/chartex" xmlns:cx2="http://schemas.microsoft.com/office/drawing/2015/10/21/chartex" xmlns:cx3="http://schemas.microsoft.com/office/drawing/2016/5/9/chartex" xmlns:cx4="http://schemas.microsoft.com/office/drawing/2016/5/10/chartex" xmlns:cx5="http://schemas.microsoft.com/office/drawing/2016/5/11/chartex" xmlns:cx6="http://schemas.microsoft.com/office/drawing/2016/5/12/chartex" xmlns:cx7="http://schemas.microsoft.com/office/drawing/2016/5/13/chartex" xmlns:cx8="http://schemas.microsoft.com/office/drawing/2016/5/14/chartex" xmlns:mc="http://schemas.openxmlformats.org/markup-compatibility/2006" xmlns:aink="http://schemas.microsoft.com/office/drawing/2016/ink" xmlns:am3d="http://schemas.microsoft.com/office/drawing/2017/model3d" xmlns:o="urn:schemas-microsoft-com:office:office" xmlns:r="http://schemas.openxmlformats.org/officeDocument/2006/relationships" xmlns:m="http://schemas.openxmlformats.org/officeDocument/2006/math" xmlns:v="urn:schemas-microsoft-com:vml" xmlns:wp14="http://schemas.microsoft.com/office/word/2010/wordprocessingDrawing" xmlns:wp="http://schemas.openxmlformats.org/drawingml/2006/wordprocessingDrawing" xmlns:w10="urn:schemas-microsoft-com:office:word" xmlns:w="http://schemas.openxmlformats.org/wordprocessingml/2006/main" xmlns:w14="http://schemas.microsoft.com/office/word/2010/wordml" xmlns:w15="http://schemas.microsoft.com/office/word/2012/wordml" xmlns:w16cid="http://schemas.microsoft.com/office/word/2016/wordml/cid" xmlns:w16se="http://schemas.microsoft.com/office/word/2015/wordml/symex" xmlns:wpg="http://schemas.microsoft.com/office/word/2010/wordprocessingGroup" xmlns:wpi="http://schemas.microsoft.com/office/word/2010/wordprocessingInk" xmlns:wne="http://schemas.microsoft.com/office/word/2006/wordml" xmlns:wps="http://schemas.microsoft.com/office/word/2010/wordprocessingShape" mc:Ignorable="w14 w15 w16se w16cid wp14">
+<w:hdr xmlns:wpc="http://schemas.microsoft.com/office/word/2010/wordprocessingCanvas" xmlns:cx="http://schemas.microsoft.com/office/drawing/2014/chartex" xmlns:cx1="http://schemas.microsoft.com/office/drawing/2015/9/8/chartex" xmlns:cx2="http://schemas.microsoft.com/office/drawing/2015/10/21/chartex" xmlns:cx3="http://schemas.microsoft.com/office/drawing/2016/5/9/chartex" xmlns:cx4="http://schemas.microsoft.com/office/drawing/2016/5/10/chartex" xmlns:cx5="http://schemas.microsoft.com/office/drawing/2016/5/11/chartex" xmlns:cx6="http://schemas.microsoft.com/office/drawing/2016/5/12/chartex" xmlns:cx7="http://schemas.microsoft.com/office/drawing/2016/5/13/chartex" xmlns:cx8="http://schemas.microsoft.com/office/drawing/2016/5/14/chartex" xmlns:mc="http://schemas.openxmlformats.org/markup-compatibility/2006" xmlns:aink="http://schemas.microsoft.com/office/drawing/2016/ink" xmlns:am3d="http://schemas.microsoft.com/office/drawing/2017/model3d" xmlns:o="urn:schemas-microsoft-com:office:office" xmlns:r="http://schemas.openxmlformats.org/officeDocument/2006/relationships" xmlns:m="http://schemas.openxmlformats.org/officeDocument/2006/math" xmlns:v="urn:schemas-microsoft-com:vml" xmlns:wp14="http://schemas.microsoft.com/office/word/2010/wordprocessingDrawing" xmlns:wp="http://schemas.openxmlformats.org/drawingml/2006/wordprocessingDrawing" xmlns:w10="urn:schemas-microsoft-com:office:word" xmlns:w="http://schemas.openxmlformats.org/wordprocessingml/2006/main" xmlns:w14="http://schemas.microsoft.com/office/word/2010/wordml" xmlns:w15="http://schemas.microsoft.com/office/word/2012/wordml" xmlns:w16cex="http://schemas.microsoft.com/office/word/2018/wordml/cex" xmlns:w16cid="http://schemas.microsoft.com/office/word/2016/wordml/cid" xmlns:w16="http://schemas.microsoft.com/office/word/2018/wordml" xmlns:w16se="http://schemas.microsoft.com/office/word/2015/wordml/symex" xmlns:wpg="http://schemas.microsoft.com/office/word/2010/wordprocessingGroup" xmlns:wpi="http://schemas.microsoft.com/office/word/2010/wordprocessingInk" xmlns:wne="http://schemas.microsoft.com/office/word/2006/wordml" xmlns:wps="http://schemas.microsoft.com/office/word/2010/wordprocessingShape" mc:Ignorable="w14 w15 w16se w16cid w16 w16cex wp14">
   <w:p>
     <w:pPr>
       <w:pStyle w:val="Header"/>
@@ -1517,7 +2803,6 @@
                       <a:ln>
                         <a:noFill/>
                       </a:ln>
-                      <a:extLst/>
                     </wps:spPr>
                     <wps:txbx>
                       <w:txbxContent>
@@ -1545,7 +2830,7 @@
         </mc:Choice>
         <mc:Fallback>
           <w:pict>
-            <v:shape w14:anchorId="57747814" id="Freeform 1" o:spid="_x0000_s1026" alt="Title: Blue University of Kansas Header - Description: Blue University of Kansas Header&#10;" style="position:absolute;left:0;text-align:left;margin-left:0;margin-top:82.45pt;width:614.3pt;height:14.4pt;z-index:-251654144;visibility:visible;mso-wrap-style:square;mso-width-percent:0;mso-height-percent:0;mso-wrap-distance-left:9pt;mso-wrap-distance-top:0;mso-wrap-distance-right:9pt;mso-wrap-distance-bottom:0;mso-position-horizontal:left;mso-position-horizontal-relative:page;mso-position-vertical:absolute;mso-position-vertical-relative:page;mso-width-percent:0;mso-height-percent:0;mso-width-relative:page;mso-height-relative:page;v-text-anchor:top" coordsize="9800,1608" o:spt="100" o:gfxdata="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" o:allowincell="f" adj="-11796480,,5400" path="m,1607r9800,l9800,,,,,1607xe" fillcolor="#dd550c" stroked="f">
+            <v:shape w14:anchorId="57747814" id="Freeform 1" o:spid="_x0000_s1026" alt="Title: Blue University of Kansas Header - Description: Blue University of Kansas Header&#10;" style="position:absolute;left:0;text-align:left;margin-left:0;margin-top:82.45pt;width:614.3pt;height:14.4pt;z-index:-251654144;visibility:visible;mso-wrap-style:square;mso-width-percent:0;mso-height-percent:0;mso-wrap-distance-left:9pt;mso-wrap-distance-top:0;mso-wrap-distance-right:9pt;mso-wrap-distance-bottom:0;mso-position-horizontal:left;mso-position-horizontal-relative:page;mso-position-vertical:absolute;mso-position-vertical-relative:page;mso-width-percent:0;mso-height-percent:0;mso-width-relative:page;mso-height-relative:page;v-text-anchor:top" coordsize="9800,1608" o:spt="100" o:gfxdata="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" o:allowincell="f" adj="-11796480,,5400" path="m,1607r9800,l9800,,,,,1607xe" fillcolor="#dd550c" stroked="f">
               <v:stroke joinstyle="miter"/>
               <v:formulas/>
               <v:path arrowok="t" o:connecttype="custom" o:connectlocs="0,182766;7801610,182766;7801610,0;0,0;0,182766" o:connectangles="0,0,0,0,0" textboxrect="0,0,9800,1608"/>
@@ -1667,7 +2952,7 @@
               <v:stroke joinstyle="miter"/>
               <v:path gradientshapeok="t" o:connecttype="rect"/>
             </v:shapetype>
-            <v:shape id="Text Box 26" o:spid="_x0000_s1027" type="#_x0000_t202" style="position:absolute;left:0;text-align:left;margin-left:154.5pt;margin-top:27pt;width:392.3pt;height:35.25pt;z-index:251660288;visibility:visible;mso-wrap-style:square;mso-width-percent:0;mso-height-percent:0;mso-wrap-distance-left:9pt;mso-wrap-distance-top:0;mso-wrap-distance-right:9pt;mso-wrap-distance-bottom:0;mso-position-horizontal:absolute;mso-position-horizontal-relative:text;mso-position-vertical:absolute;mso-position-vertical-relative:text;mso-width-percent:0;mso-height-percent:0;mso-width-relative:margin;mso-height-relative:margin;v-text-anchor:top" o:gfxdata="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" filled="f" stroked="f" strokeweight=".5pt">
+            <v:shape id="Text Box 26" o:spid="_x0000_s1027" type="#_x0000_t202" style="position:absolute;left:0;text-align:left;margin-left:154.5pt;margin-top:27pt;width:392.3pt;height:35.25pt;z-index:251660288;visibility:visible;mso-wrap-style:square;mso-width-percent:0;mso-height-percent:0;mso-wrap-distance-left:9pt;mso-wrap-distance-top:0;mso-wrap-distance-right:9pt;mso-wrap-distance-bottom:0;mso-position-horizontal:absolute;mso-position-horizontal-relative:text;mso-position-vertical:absolute;mso-position-vertical-relative:text;mso-width-percent:0;mso-height-percent:0;mso-width-relative:margin;mso-height-relative:margin;v-text-anchor:top" o:gfxdata="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" filled="f" stroked="f" strokeweight=".5pt">
               <v:textbox>
                 <w:txbxContent>
                   <w:p>
@@ -1792,7 +3077,6 @@
                       <a:ln>
                         <a:noFill/>
                       </a:ln>
-                      <a:extLst/>
                     </wps:spPr>
                     <wps:txbx>
                       <w:txbxContent>
@@ -1820,7 +3104,7 @@
         </mc:Choice>
         <mc:Fallback>
           <w:pict>
-            <v:shape w14:anchorId="01E77F19" id="Freeform 2" o:spid="_x0000_s1028" alt="Title: Blue University of Kansas Header - Description: Blue University of Kansas Header&#10;" style="position:absolute;left:0;text-align:left;margin-left:0;margin-top:0;width:614.3pt;height:83.35pt;z-index:-251658240;visibility:visible;mso-wrap-style:square;mso-width-percent:0;mso-height-percent:0;mso-wrap-distance-left:9pt;mso-wrap-distance-top:0;mso-wrap-distance-right:9pt;mso-wrap-distance-bottom:0;mso-position-horizontal:left;mso-position-horizontal-relative:page;mso-position-vertical:top;mso-position-vertical-relative:page;mso-width-percent:0;mso-height-percent:0;mso-width-relative:page;mso-height-relative:page;v-text-anchor:top" coordsize="9800,1608" o:spt="100" o:gfxdata="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" o:allowincell="f" adj="-11796480,,5400" path="m,1607r9800,l9800,,,,,1607xe" fillcolor="#03244d" stroked="f">
+            <v:shape w14:anchorId="01E77F19" id="Freeform 2" o:spid="_x0000_s1028" alt="Title: Blue University of Kansas Header - Description: Blue University of Kansas Header&#10;" style="position:absolute;left:0;text-align:left;margin-left:0;margin-top:0;width:614.3pt;height:83.35pt;z-index:-251658240;visibility:visible;mso-wrap-style:square;mso-width-percent:0;mso-height-percent:0;mso-wrap-distance-left:9pt;mso-wrap-distance-top:0;mso-wrap-distance-right:9pt;mso-wrap-distance-bottom:0;mso-position-horizontal:left;mso-position-horizontal-relative:page;mso-position-vertical:top;mso-position-vertical-relative:page;mso-width-percent:0;mso-height-percent:0;mso-width-relative:page;mso-height-relative:page;v-text-anchor:top" coordsize="9800,1608" o:spt="100" o:gfxdata="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" o:allowincell="f" adj="-11796480,,5400" path="m,1607r9800,l9800,,,,,1607xe" fillcolor="#03244d" stroked="f">
               <v:stroke joinstyle="miter"/>
               <v:formulas/>
               <v:path arrowok="t" o:connecttype="custom" o:connectlocs="0,1057887;7801610,1057887;7801610,0;0,0;0,1057887" o:connectangles="0,0,0,0,0" textboxrect="0,0,9800,1608"/>
@@ -1844,7 +3128,7 @@
 </file>
 
 <file path=word/header3.xml><?xml version="1.0" encoding="utf-8"?>
-<w:hdr xmlns:wpc="http://schemas.microsoft.com/office/word/2010/wordprocessingCanvas" xmlns:cx="http://schemas.microsoft.com/office/drawing/2014/chartex" xmlns:cx1="http://schemas.microsoft.com/office/drawing/2015/9/8/chartex" xmlns:cx2="http://schemas.microsoft.com/office/drawing/2015/10/21/chartex" xmlns:cx3="http://schemas.microsoft.com/office/drawing/2016/5/9/chartex" xmlns:cx4="http://schemas.microsoft.com/office/drawing/2016/5/10/chartex" xmlns:cx5="http://schemas.microsoft.com/office/drawing/2016/5/11/chartex" xmlns:cx6="http://schemas.microsoft.com/office/drawing/2016/5/12/chartex" xmlns:cx7="http://schemas.microsoft.com/office/drawing/2016/5/13/chartex" xmlns:cx8="http://schemas.microsoft.com/office/drawing/2016/5/14/chartex" xmlns:mc="http://schemas.openxmlformats.org/markup-compatibility/2006" xmlns:aink="http://schemas.microsoft.com/office/drawing/2016/ink" xmlns:am3d="http://schemas.microsoft.com/office/drawing/2017/model3d" xmlns:o="urn:schemas-microsoft-com:office:office" xmlns:r="http://schemas.openxmlformats.org/officeDocument/2006/relationships" xmlns:m="http://schemas.openxmlformats.org/officeDocument/2006/math" xmlns:v="urn:schemas-microsoft-com:vml" xmlns:wp14="http://schemas.microsoft.com/office/word/2010/wordprocessingDrawing" xmlns:wp="http://schemas.openxmlformats.org/drawingml/2006/wordprocessingDrawing" xmlns:w10="urn:schemas-microsoft-com:office:word" xmlns:w="http://schemas.openxmlformats.org/wordprocessingml/2006/main" xmlns:w14="http://schemas.microsoft.com/office/word/2010/wordml" xmlns:w15="http://schemas.microsoft.com/office/word/2012/wordml" xmlns:w16cid="http://schemas.microsoft.com/office/word/2016/wordml/cid" xmlns:w16se="http://schemas.microsoft.com/office/word/2015/wordml/symex" xmlns:wpg="http://schemas.microsoft.com/office/word/2010/wordprocessingGroup" xmlns:wpi="http://schemas.microsoft.com/office/word/2010/wordprocessingInk" xmlns:wne="http://schemas.microsoft.com/office/word/2006/wordml" xmlns:wps="http://schemas.microsoft.com/office/word/2010/wordprocessingShape" mc:Ignorable="w14 w15 w16se w16cid wp14">
+<w:hdr xmlns:wpc="http://schemas.microsoft.com/office/word/2010/wordprocessingCanvas" xmlns:cx="http://schemas.microsoft.com/office/drawing/2014/chartex" xmlns:cx1="http://schemas.microsoft.com/office/drawing/2015/9/8/chartex" xmlns:cx2="http://schemas.microsoft.com/office/drawing/2015/10/21/chartex" xmlns:cx3="http://schemas.microsoft.com/office/drawing/2016/5/9/chartex" xmlns:cx4="http://schemas.microsoft.com/office/drawing/2016/5/10/chartex" xmlns:cx5="http://schemas.microsoft.com/office/drawing/2016/5/11/chartex" xmlns:cx6="http://schemas.microsoft.com/office/drawing/2016/5/12/chartex" xmlns:cx7="http://schemas.microsoft.com/office/drawing/2016/5/13/chartex" xmlns:cx8="http://schemas.microsoft.com/office/drawing/2016/5/14/chartex" xmlns:mc="http://schemas.openxmlformats.org/markup-compatibility/2006" xmlns:aink="http://schemas.microsoft.com/office/drawing/2016/ink" xmlns:am3d="http://schemas.microsoft.com/office/drawing/2017/model3d" xmlns:o="urn:schemas-microsoft-com:office:office" xmlns:r="http://schemas.openxmlformats.org/officeDocument/2006/relationships" xmlns:m="http://schemas.openxmlformats.org/officeDocument/2006/math" xmlns:v="urn:schemas-microsoft-com:vml" xmlns:wp14="http://schemas.microsoft.com/office/word/2010/wordprocessingDrawing" xmlns:wp="http://schemas.openxmlformats.org/drawingml/2006/wordprocessingDrawing" xmlns:w10="urn:schemas-microsoft-com:office:word" xmlns:w="http://schemas.openxmlformats.org/wordprocessingml/2006/main" xmlns:w14="http://schemas.microsoft.com/office/word/2010/wordml" xmlns:w15="http://schemas.microsoft.com/office/word/2012/wordml" xmlns:w16cex="http://schemas.microsoft.com/office/word/2018/wordml/cex" xmlns:w16cid="http://schemas.microsoft.com/office/word/2016/wordml/cid" xmlns:w16="http://schemas.microsoft.com/office/word/2018/wordml" xmlns:w16se="http://schemas.microsoft.com/office/word/2015/wordml/symex" xmlns:wpg="http://schemas.microsoft.com/office/word/2010/wordprocessingGroup" xmlns:wpi="http://schemas.microsoft.com/office/word/2010/wordprocessingInk" xmlns:wne="http://schemas.microsoft.com/office/word/2006/wordml" xmlns:wps="http://schemas.microsoft.com/office/word/2010/wordprocessingShape" mc:Ignorable="w14 w15 w16se w16cid w16 w16cex wp14">
   <w:p>
     <w:pPr>
       <w:pStyle w:val="Header"/>
@@ -1854,7 +3138,7 @@
 </file>
 
 <file path=word/numbering.xml><?xml version="1.0" encoding="utf-8"?>
-<w:numbering xmlns:wpc="http://schemas.microsoft.com/office/word/2010/wordprocessingCanvas" xmlns:cx="http://schemas.microsoft.com/office/drawing/2014/chartex" xmlns:cx1="http://schemas.microsoft.com/office/drawing/2015/9/8/chartex" xmlns:cx2="http://schemas.microsoft.com/office/drawing/2015/10/21/chartex" xmlns:cx3="http://schemas.microsoft.com/office/drawing/2016/5/9/chartex" xmlns:cx4="http://schemas.microsoft.com/office/drawing/2016/5/10/chartex" xmlns:cx5="http://schemas.microsoft.com/office/drawing/2016/5/11/chartex" xmlns:cx6="http://schemas.microsoft.com/office/drawing/2016/5/12/chartex" xmlns:cx7="http://schemas.microsoft.com/office/drawing/2016/5/13/chartex" xmlns:cx8="http://schemas.microsoft.com/office/drawing/2016/5/14/chartex" xmlns:mc="http://schemas.openxmlformats.org/markup-compatibility/2006" xmlns:aink="http://schemas.microsoft.com/office/drawing/2016/ink" xmlns:am3d="http://schemas.microsoft.com/office/drawing/2017/model3d" xmlns:o="urn:schemas-microsoft-com:office:office" xmlns:r="http://schemas.openxmlformats.org/officeDocument/2006/relationships" xmlns:m="http://schemas.openxmlformats.org/officeDocument/2006/math" xmlns:v="urn:schemas-microsoft-com:vml" xmlns:wp14="http://schemas.microsoft.com/office/word/2010/wordprocessingDrawing" xmlns:wp="http://schemas.openxmlformats.org/drawingml/2006/wordprocessingDrawing" xmlns:w10="urn:schemas-microsoft-com:office:word" xmlns:w="http://schemas.openxmlformats.org/wordprocessingml/2006/main" xmlns:w14="http://schemas.microsoft.com/office/word/2010/wordml" xmlns:w15="http://schemas.microsoft.com/office/word/2012/wordml" xmlns:w16cid="http://schemas.microsoft.com/office/word/2016/wordml/cid" xmlns:w16se="http://schemas.microsoft.com/office/word/2015/wordml/symex" xmlns:wpg="http://schemas.microsoft.com/office/word/2010/wordprocessingGroup" xmlns:wpi="http://schemas.microsoft.com/office/word/2010/wordprocessingInk" xmlns:wne="http://schemas.microsoft.com/office/word/2006/wordml" xmlns:wps="http://schemas.microsoft.com/office/word/2010/wordprocessingShape" mc:Ignorable="w14 w15 w16se w16cid wp14">
+<w:numbering xmlns:wpc="http://schemas.microsoft.com/office/word/2010/wordprocessingCanvas" xmlns:cx="http://schemas.microsoft.com/office/drawing/2014/chartex" xmlns:cx1="http://schemas.microsoft.com/office/drawing/2015/9/8/chartex" xmlns:cx2="http://schemas.microsoft.com/office/drawing/2015/10/21/chartex" xmlns:cx3="http://schemas.microsoft.com/office/drawing/2016/5/9/chartex" xmlns:cx4="http://schemas.microsoft.com/office/drawing/2016/5/10/chartex" xmlns:cx5="http://schemas.microsoft.com/office/drawing/2016/5/11/chartex" xmlns:cx6="http://schemas.microsoft.com/office/drawing/2016/5/12/chartex" xmlns:cx7="http://schemas.microsoft.com/office/drawing/2016/5/13/chartex" xmlns:cx8="http://schemas.microsoft.com/office/drawing/2016/5/14/chartex" xmlns:mc="http://schemas.openxmlformats.org/markup-compatibility/2006" xmlns:aink="http://schemas.microsoft.com/office/drawing/2016/ink" xmlns:am3d="http://schemas.microsoft.com/office/drawing/2017/model3d" xmlns:o="urn:schemas-microsoft-com:office:office" xmlns:r="http://schemas.openxmlformats.org/officeDocument/2006/relationships" xmlns:m="http://schemas.openxmlformats.org/officeDocument/2006/math" xmlns:v="urn:schemas-microsoft-com:vml" xmlns:wp14="http://schemas.microsoft.com/office/word/2010/wordprocessingDrawing" xmlns:wp="http://schemas.openxmlformats.org/drawingml/2006/wordprocessingDrawing" xmlns:w10="urn:schemas-microsoft-com:office:word" xmlns:w="http://schemas.openxmlformats.org/wordprocessingml/2006/main" xmlns:w14="http://schemas.microsoft.com/office/word/2010/wordml" xmlns:w15="http://schemas.microsoft.com/office/word/2012/wordml" xmlns:w16cex="http://schemas.microsoft.com/office/word/2018/wordml/cex" xmlns:w16cid="http://schemas.microsoft.com/office/word/2016/wordml/cid" xmlns:w16="http://schemas.microsoft.com/office/word/2018/wordml" xmlns:w16se="http://schemas.microsoft.com/office/word/2015/wordml/symex" xmlns:wpg="http://schemas.microsoft.com/office/word/2010/wordprocessingGroup" xmlns:wpi="http://schemas.microsoft.com/office/word/2010/wordprocessingInk" xmlns:wne="http://schemas.microsoft.com/office/word/2006/wordml" xmlns:wps="http://schemas.microsoft.com/office/word/2010/wordprocessingShape" mc:Ignorable="w14 w15 w16se w16cid w16 w16cex wp14">
   <w:abstractNum w:abstractNumId="0" w15:restartNumberingAfterBreak="0">
     <w:nsid w:val="01B357C4"/>
     <w:multiLevelType w:val="hybridMultilevel"/>
@@ -4618,7 +5902,7 @@
         <w:sz w:val="22"/>
       </w:rPr>
     </w:lvl>
-    <w:lvl w:ilvl="1" w:tplc="04090019" w:tentative="1">
+    <w:lvl w:ilvl="1" w:tplc="04090019">
       <w:start w:val="1"/>
       <w:numFmt w:val="lowerLetter"/>
       <w:lvlText w:val="%2."/>
@@ -4627,7 +5911,7 @@
         <w:ind w:left="1440" w:hanging="360"/>
       </w:pPr>
     </w:lvl>
-    <w:lvl w:ilvl="2" w:tplc="0409001B" w:tentative="1">
+    <w:lvl w:ilvl="2" w:tplc="0409001B">
       <w:start w:val="1"/>
       <w:numFmt w:val="lowerRoman"/>
       <w:lvlText w:val="%3."/>
@@ -5826,8 +7110,16 @@
 </w:numbering>
 </file>
 
+<file path=word/people.xml><?xml version="1.0" encoding="utf-8"?>
+<w15:people xmlns:wpc="http://schemas.microsoft.com/office/word/2010/wordprocessingCanvas" xmlns:cx="http://schemas.microsoft.com/office/drawing/2014/chartex" xmlns:cx1="http://schemas.microsoft.com/office/drawing/2015/9/8/chartex" xmlns:cx2="http://schemas.microsoft.com/office/drawing/2015/10/21/chartex" xmlns:cx3="http://schemas.microsoft.com/office/drawing/2016/5/9/chartex" xmlns:cx4="http://schemas.microsoft.com/office/drawing/2016/5/10/chartex" xmlns:cx5="http://schemas.microsoft.com/office/drawing/2016/5/11/chartex" xmlns:cx6="http://schemas.microsoft.com/office/drawing/2016/5/12/chartex" xmlns:cx7="http://schemas.microsoft.com/office/drawing/2016/5/13/chartex" xmlns:cx8="http://schemas.microsoft.com/office/drawing/2016/5/14/chartex" xmlns:mc="http://schemas.openxmlformats.org/markup-compatibility/2006" xmlns:aink="http://schemas.microsoft.com/office/drawing/2016/ink" xmlns:am3d="http://schemas.microsoft.com/office/drawing/2017/model3d" xmlns:o="urn:schemas-microsoft-com:office:office" xmlns:r="http://schemas.openxmlformats.org/officeDocument/2006/relationships" xmlns:m="http://schemas.openxmlformats.org/officeDocument/2006/math" xmlns:v="urn:schemas-microsoft-com:vml" xmlns:wp14="http://schemas.microsoft.com/office/word/2010/wordprocessingDrawing" xmlns:wp="http://schemas.openxmlformats.org/drawingml/2006/wordprocessingDrawing" xmlns:w10="urn:schemas-microsoft-com:office:word" xmlns:w="http://schemas.openxmlformats.org/wordprocessingml/2006/main" xmlns:w14="http://schemas.microsoft.com/office/word/2010/wordml" xmlns:w15="http://schemas.microsoft.com/office/word/2012/wordml" xmlns:w16cex="http://schemas.microsoft.com/office/word/2018/wordml/cex" xmlns:w16cid="http://schemas.microsoft.com/office/word/2016/wordml/cid" xmlns:w16="http://schemas.microsoft.com/office/word/2018/wordml" xmlns:w16se="http://schemas.microsoft.com/office/word/2015/wordml/symex" xmlns:wpg="http://schemas.microsoft.com/office/word/2010/wordprocessingGroup" xmlns:wpi="http://schemas.microsoft.com/office/word/2010/wordprocessingInk" xmlns:wne="http://schemas.microsoft.com/office/word/2006/wordml" xmlns:wps="http://schemas.microsoft.com/office/word/2010/wordprocessingShape" mc:Ignorable="w14 w15 w16se w16cid w16 w16cex wp14">
+  <w15:person w15:author="Colin McA">
+    <w15:presenceInfo w15:providerId="Windows Live" w15:userId="8eb9995b3f50c710"/>
+  </w15:person>
+</w15:people>
+</file>
+
 <file path=word/styles.xml><?xml version="1.0" encoding="utf-8"?>
-<w:styles xmlns:mc="http://schemas.openxmlformats.org/markup-compatibility/2006" xmlns:r="http://schemas.openxmlformats.org/officeDocument/2006/relationships" xmlns:w="http://schemas.openxmlformats.org/wordprocessingml/2006/main" xmlns:w14="http://schemas.microsoft.com/office/word/2010/wordml" xmlns:w15="http://schemas.microsoft.com/office/word/2012/wordml" xmlns:w16cid="http://schemas.microsoft.com/office/word/2016/wordml/cid" xmlns:w16se="http://schemas.microsoft.com/office/word/2015/wordml/symex" mc:Ignorable="w14 w15 w16se w16cid">
+<w:styles xmlns:mc="http://schemas.openxmlformats.org/markup-compatibility/2006" xmlns:r="http://schemas.openxmlformats.org/officeDocument/2006/relationships" xmlns:w="http://schemas.openxmlformats.org/wordprocessingml/2006/main" xmlns:w14="http://schemas.microsoft.com/office/word/2010/wordml" xmlns:w15="http://schemas.microsoft.com/office/word/2012/wordml" xmlns:w16cex="http://schemas.microsoft.com/office/word/2018/wordml/cex" xmlns:w16cid="http://schemas.microsoft.com/office/word/2016/wordml/cid" xmlns:w16="http://schemas.microsoft.com/office/word/2018/wordml" xmlns:w16se="http://schemas.microsoft.com/office/word/2015/wordml/symex" mc:Ignorable="w14 w15 w16se w16cid w16 w16cex">
   <w:docDefaults>
     <w:rPrDefault>
       <w:rPr>
@@ -5843,7 +7135,7 @@
       </w:pPr>
     </w:pPrDefault>
   </w:docDefaults>
-  <w:latentStyles w:defLockedState="0" w:defUIPriority="99" w:defSemiHidden="0" w:defUnhideWhenUsed="0" w:defQFormat="0" w:count="375">
+  <w:latentStyles w:defLockedState="0" w:defUIPriority="99" w:defSemiHidden="0" w:defUnhideWhenUsed="0" w:defQFormat="0" w:count="376">
     <w:lsdException w:name="Normal" w:uiPriority="0"/>
     <w:lsdException w:name="heading 1" w:uiPriority="9"/>
     <w:lsdException w:name="heading 2" w:semiHidden="1" w:uiPriority="9" w:unhideWhenUsed="1"/>
@@ -5949,7 +7241,6 @@
     <w:lsdException w:name="HTML Sample" w:semiHidden="1" w:unhideWhenUsed="1"/>
     <w:lsdException w:name="HTML Typewriter" w:semiHidden="1" w:unhideWhenUsed="1"/>
     <w:lsdException w:name="HTML Variable" w:semiHidden="1" w:unhideWhenUsed="1"/>
-    <w:lsdException w:name="Normal Table" w:semiHidden="1" w:unhideWhenUsed="1"/>
     <w:lsdException w:name="annotation subject" w:semiHidden="1" w:unhideWhenUsed="1"/>
     <w:lsdException w:name="No List" w:semiHidden="1" w:unhideWhenUsed="1"/>
     <w:lsdException w:name="Outline List 1" w:semiHidden="1" w:unhideWhenUsed="1"/>
@@ -5996,10 +7287,8 @@
     <w:lsdException w:name="Table Subtle 2" w:semiHidden="1" w:unhideWhenUsed="1"/>
     <w:lsdException w:name="Table Web 1" w:semiHidden="1" w:unhideWhenUsed="1"/>
     <w:lsdException w:name="Table Web 2" w:semiHidden="1" w:unhideWhenUsed="1"/>
-    <w:lsdException w:name="Table Web 3" w:semiHidden="1" w:unhideWhenUsed="1"/>
     <w:lsdException w:name="Balloon Text" w:semiHidden="1" w:unhideWhenUsed="1"/>
     <w:lsdException w:name="Table Grid" w:uiPriority="0"/>
-    <w:lsdException w:name="Table Theme" w:semiHidden="1" w:unhideWhenUsed="1"/>
     <w:lsdException w:name="Placeholder Text" w:semiHidden="1"/>
     <w:lsdException w:name="No Spacing" w:uiPriority="1"/>
     <w:lsdException w:name="Light Shading" w:uiPriority="60"/>
@@ -6210,6 +7499,7 @@
     <w:lsdException w:name="Smart Hyperlink" w:semiHidden="1" w:unhideWhenUsed="1"/>
     <w:lsdException w:name="Hashtag" w:semiHidden="1" w:unhideWhenUsed="1"/>
     <w:lsdException w:name="Unresolved Mention" w:semiHidden="1" w:unhideWhenUsed="1"/>
+    <w:lsdException w:name="Smart Link" w:semiHidden="1" w:unhideWhenUsed="1"/>
   </w:latentStyles>
   <w:style w:type="paragraph" w:default="1" w:styleId="Normal">
     <w:name w:val="Normal"/>
@@ -7112,6 +8402,76 @@
       <w:color w:val="808080"/>
     </w:rPr>
   </w:style>
+  <w:style w:type="character" w:styleId="CommentReference">
+    <w:name w:val="annotation reference"/>
+    <w:basedOn w:val="DefaultParagraphFont"/>
+    <w:uiPriority w:val="99"/>
+    <w:semiHidden/>
+    <w:unhideWhenUsed/>
+    <w:rsid w:val="003C3E0F"/>
+    <w:rPr>
+      <w:sz w:val="16"/>
+      <w:szCs w:val="16"/>
+    </w:rPr>
+  </w:style>
+  <w:style w:type="paragraph" w:styleId="CommentText">
+    <w:name w:val="annotation text"/>
+    <w:basedOn w:val="Normal"/>
+    <w:link w:val="CommentTextChar"/>
+    <w:uiPriority w:val="99"/>
+    <w:semiHidden/>
+    <w:unhideWhenUsed/>
+    <w:rsid w:val="003C3E0F"/>
+    <w:pPr>
+      <w:spacing w:line="240" w:lineRule="auto"/>
+    </w:pPr>
+    <w:rPr>
+      <w:sz w:val="20"/>
+      <w:szCs w:val="20"/>
+    </w:rPr>
+  </w:style>
+  <w:style w:type="character" w:customStyle="1" w:styleId="CommentTextChar">
+    <w:name w:val="Comment Text Char"/>
+    <w:basedOn w:val="DefaultParagraphFont"/>
+    <w:link w:val="CommentText"/>
+    <w:uiPriority w:val="99"/>
+    <w:semiHidden/>
+    <w:rsid w:val="003C3E0F"/>
+    <w:rPr>
+      <w:rFonts w:ascii="Arial" w:hAnsi="Arial" w:cs="Arial"/>
+      <w:sz w:val="20"/>
+      <w:szCs w:val="20"/>
+    </w:rPr>
+  </w:style>
+  <w:style w:type="paragraph" w:styleId="CommentSubject">
+    <w:name w:val="annotation subject"/>
+    <w:basedOn w:val="CommentText"/>
+    <w:next w:val="CommentText"/>
+    <w:link w:val="CommentSubjectChar"/>
+    <w:uiPriority w:val="99"/>
+    <w:semiHidden/>
+    <w:unhideWhenUsed/>
+    <w:rsid w:val="003C3E0F"/>
+    <w:rPr>
+      <w:b/>
+      <w:bCs/>
+    </w:rPr>
+  </w:style>
+  <w:style w:type="character" w:customStyle="1" w:styleId="CommentSubjectChar">
+    <w:name w:val="Comment Subject Char"/>
+    <w:basedOn w:val="CommentTextChar"/>
+    <w:link w:val="CommentSubject"/>
+    <w:uiPriority w:val="99"/>
+    <w:semiHidden/>
+    <w:rsid w:val="003C3E0F"/>
+    <w:rPr>
+      <w:rFonts w:ascii="Arial" w:hAnsi="Arial" w:cs="Arial"/>
+      <w:b/>
+      <w:bCs/>
+      <w:sz w:val="20"/>
+      <w:szCs w:val="20"/>
+    </w:rPr>
+  </w:style>
 </w:styles>
 </file>
 

</xml_diff>